<commit_message>
hashCOde , == , equald
</commit_message>
<xml_diff>
--- a/JavaDoc.docx
+++ b/JavaDoc.docx
@@ -6735,13 +6735,8 @@
     </w:p>
     <w:p/>
     <w:p>
-      <w:proofErr w:type="gramStart"/>
-      <w:r>
-        <w:t>şeklimde</w:t>
-      </w:r>
-      <w:proofErr w:type="gramEnd"/>
-      <w:r>
-        <w:t xml:space="preserve"> oluşturulur.</w:t>
+      <w:r>
+        <w:t>şeklimde oluşturulur.</w:t>
       </w:r>
     </w:p>
     <w:p>
@@ -6753,19 +6748,11 @@
         </w:rPr>
       </w:pPr>
       <w:proofErr w:type="spellStart"/>
-      <w:proofErr w:type="gramStart"/>
-      <w:r>
-        <w:rPr>
-          <w:color w:val="A9B7C6"/>
-        </w:rPr>
-        <w:t>username</w:t>
-      </w:r>
-      <w:proofErr w:type="gramEnd"/>
-      <w:r>
-        <w:rPr>
-          <w:color w:val="A9B7C6"/>
-        </w:rPr>
-        <w:t>-password</w:t>
+      <w:r>
+        <w:rPr>
+          <w:color w:val="A9B7C6"/>
+        </w:rPr>
+        <w:t>username-password</w:t>
       </w:r>
       <w:proofErr w:type="spellEnd"/>
       <w:r>
@@ -7727,7 +7714,6 @@
         <w:t>&lt;</w:t>
       </w:r>
       <w:proofErr w:type="spellStart"/>
-      <w:proofErr w:type="gramStart"/>
       <w:r>
         <w:rPr>
           <w:color w:val="E8BF6A"/>
@@ -7735,7 +7721,6 @@
         <w:t>dependency</w:t>
       </w:r>
       <w:proofErr w:type="spellEnd"/>
-      <w:proofErr w:type="gramEnd"/>
       <w:r>
         <w:rPr>
           <w:color w:val="E8BF6A"/>
@@ -7877,7 +7862,6 @@
         <w:t>&lt;</w:t>
       </w:r>
       <w:proofErr w:type="spellStart"/>
-      <w:proofErr w:type="gramStart"/>
       <w:r>
         <w:rPr>
           <w:color w:val="E8BF6A"/>
@@ -7885,7 +7869,6 @@
         <w:t>dependency</w:t>
       </w:r>
       <w:proofErr w:type="spellEnd"/>
-      <w:proofErr w:type="gramEnd"/>
       <w:r>
         <w:rPr>
           <w:color w:val="E8BF6A"/>
@@ -7991,11 +7974,27 @@
       <w:pPr>
         <w:pStyle w:val="AralkYok"/>
       </w:pPr>
-      <w:proofErr w:type="gramStart"/>
-      <w:r>
-        <w:t>server</w:t>
-      </w:r>
-      <w:proofErr w:type="gramEnd"/>
+      <w:r>
+        <w:t>server:</w:t>
+      </w:r>
+    </w:p>
+    <w:p>
+      <w:pPr>
+        <w:pStyle w:val="AralkYok"/>
+      </w:pPr>
+      <w:r>
+        <w:t xml:space="preserve">  port: 8002</w:t>
+      </w:r>
+    </w:p>
+    <w:p>
+      <w:pPr>
+        <w:pStyle w:val="AralkYok"/>
+      </w:pPr>
+      <w:proofErr w:type="spellStart"/>
+      <w:r>
+        <w:t>spring</w:t>
+      </w:r>
+      <w:proofErr w:type="spellEnd"/>
       <w:r>
         <w:t>:</w:t>
       </w:r>
@@ -8005,28 +8004,51 @@
         <w:pStyle w:val="AralkYok"/>
       </w:pPr>
       <w:r>
+        <w:lastRenderedPageBreak/>
+        <w:t xml:space="preserve">  main:</w:t>
+      </w:r>
+    </w:p>
+    <w:p>
+      <w:pPr>
+        <w:pStyle w:val="AralkYok"/>
+      </w:pPr>
+      <w:r>
+        <w:t xml:space="preserve">    web-</w:t>
+      </w:r>
+      <w:proofErr w:type="spellStart"/>
+      <w:r>
+        <w:t>application</w:t>
+      </w:r>
+      <w:proofErr w:type="spellEnd"/>
+      <w:r>
+        <w:t>-</w:t>
+      </w:r>
+      <w:proofErr w:type="spellStart"/>
+      <w:r>
+        <w:t>type</w:t>
+      </w:r>
+      <w:proofErr w:type="spellEnd"/>
+      <w:r>
+        <w:t xml:space="preserve">: </w:t>
+      </w:r>
+      <w:proofErr w:type="spellStart"/>
+      <w:r>
+        <w:t>reactive</w:t>
+      </w:r>
+      <w:proofErr w:type="spellEnd"/>
+    </w:p>
+    <w:p>
+      <w:pPr>
+        <w:pStyle w:val="AralkYok"/>
+      </w:pPr>
+      <w:r>
         <w:t xml:space="preserve">  </w:t>
       </w:r>
-      <w:proofErr w:type="gramStart"/>
-      <w:r>
-        <w:t>port</w:t>
-      </w:r>
-      <w:proofErr w:type="gramEnd"/>
-      <w:r>
-        <w:t>: 8002</w:t>
-      </w:r>
-    </w:p>
-    <w:p>
-      <w:pPr>
-        <w:pStyle w:val="AralkYok"/>
-      </w:pPr>
-      <w:proofErr w:type="spellStart"/>
-      <w:proofErr w:type="gramStart"/>
-      <w:r>
-        <w:t>spring</w:t>
-      </w:r>
-      <w:proofErr w:type="spellEnd"/>
-      <w:proofErr w:type="gramEnd"/>
+      <w:proofErr w:type="spellStart"/>
+      <w:r>
+        <w:t>application</w:t>
+      </w:r>
+      <w:proofErr w:type="spellEnd"/>
       <w:r>
         <w:t>:</w:t>
       </w:r>
@@ -8036,14 +8058,21 @@
         <w:pStyle w:val="AralkYok"/>
       </w:pPr>
       <w:r>
-        <w:lastRenderedPageBreak/>
+        <w:t xml:space="preserve">    name: GATEWAY-SERVER</w:t>
+      </w:r>
+    </w:p>
+    <w:p>
+      <w:pPr>
+        <w:pStyle w:val="AralkYok"/>
+      </w:pPr>
+      <w:r>
         <w:t xml:space="preserve">  </w:t>
       </w:r>
-      <w:proofErr w:type="gramStart"/>
-      <w:r>
-        <w:t>main</w:t>
-      </w:r>
-      <w:proofErr w:type="gramEnd"/>
+      <w:proofErr w:type="spellStart"/>
+      <w:r>
+        <w:t>cloud</w:t>
+      </w:r>
+      <w:proofErr w:type="spellEnd"/>
       <w:r>
         <w:t>:</w:t>
       </w:r>
@@ -8055,25 +8084,41 @@
       <w:r>
         <w:t xml:space="preserve">    </w:t>
       </w:r>
-      <w:proofErr w:type="gramStart"/>
-      <w:r>
-        <w:t>web</w:t>
-      </w:r>
-      <w:proofErr w:type="gramEnd"/>
-      <w:r>
-        <w:t>-</w:t>
-      </w:r>
-      <w:proofErr w:type="spellStart"/>
-      <w:r>
-        <w:t>application</w:t>
-      </w:r>
-      <w:proofErr w:type="spellEnd"/>
-      <w:r>
-        <w:t>-</w:t>
-      </w:r>
-      <w:proofErr w:type="spellStart"/>
-      <w:r>
-        <w:t>type</w:t>
+      <w:proofErr w:type="spellStart"/>
+      <w:r>
+        <w:t>gateway</w:t>
+      </w:r>
+      <w:proofErr w:type="spellEnd"/>
+      <w:r>
+        <w:t>:</w:t>
+      </w:r>
+    </w:p>
+    <w:p>
+      <w:pPr>
+        <w:pStyle w:val="AralkYok"/>
+      </w:pPr>
+      <w:r>
+        <w:t xml:space="preserve">      </w:t>
+      </w:r>
+      <w:proofErr w:type="spellStart"/>
+      <w:r>
+        <w:t>routes</w:t>
+      </w:r>
+      <w:proofErr w:type="spellEnd"/>
+      <w:r>
+        <w:t>:</w:t>
+      </w:r>
+    </w:p>
+    <w:p>
+      <w:pPr>
+        <w:pStyle w:val="AralkYok"/>
+      </w:pPr>
+      <w:r>
+        <w:t xml:space="preserve">        - </w:t>
+      </w:r>
+      <w:proofErr w:type="spellStart"/>
+      <w:r>
+        <w:t>id</w:t>
       </w:r>
       <w:proofErr w:type="spellEnd"/>
       <w:r>
@@ -8081,9 +8126,976 @@
       </w:r>
       <w:proofErr w:type="spellStart"/>
       <w:r>
-        <w:t>reactive</w:t>
-      </w:r>
-      <w:proofErr w:type="spellEnd"/>
+        <w:t>authServer</w:t>
+      </w:r>
+      <w:proofErr w:type="spellEnd"/>
+    </w:p>
+    <w:p>
+      <w:pPr>
+        <w:pStyle w:val="AralkYok"/>
+      </w:pPr>
+      <w:r>
+        <w:t xml:space="preserve">          </w:t>
+      </w:r>
+      <w:proofErr w:type="spellStart"/>
+      <w:r>
+        <w:t>uri</w:t>
+      </w:r>
+      <w:proofErr w:type="spellEnd"/>
+      <w:r>
+        <w:t>: lb://AUTH-SERVER</w:t>
+      </w:r>
+    </w:p>
+    <w:p>
+      <w:pPr>
+        <w:pStyle w:val="AralkYok"/>
+      </w:pPr>
+      <w:r>
+        <w:t xml:space="preserve">          </w:t>
+      </w:r>
+      <w:proofErr w:type="spellStart"/>
+      <w:r>
+        <w:t>predicates</w:t>
+      </w:r>
+      <w:proofErr w:type="spellEnd"/>
+      <w:r>
+        <w:t>:</w:t>
+      </w:r>
+    </w:p>
+    <w:p>
+      <w:pPr>
+        <w:pStyle w:val="AralkYok"/>
+      </w:pPr>
+      <w:r>
+        <w:t xml:space="preserve">            - </w:t>
+      </w:r>
+      <w:proofErr w:type="spellStart"/>
+      <w:r>
+        <w:t>Path</w:t>
+      </w:r>
+      <w:proofErr w:type="spellEnd"/>
+      <w:r>
+        <w:t>=/</w:t>
+      </w:r>
+      <w:proofErr w:type="spellStart"/>
+      <w:r>
+        <w:t>auth</w:t>
+      </w:r>
+      <w:proofErr w:type="spellEnd"/>
+      <w:r>
+        <w:t>/**</w:t>
+      </w:r>
+    </w:p>
+    <w:p>
+      <w:pPr>
+        <w:pStyle w:val="AralkYok"/>
+      </w:pPr>
+      <w:r>
+        <w:t xml:space="preserve">          </w:t>
+      </w:r>
+      <w:proofErr w:type="spellStart"/>
+      <w:r>
+        <w:t>filters</w:t>
+      </w:r>
+      <w:proofErr w:type="spellEnd"/>
+      <w:r>
+        <w:t>:</w:t>
+      </w:r>
+    </w:p>
+    <w:p>
+      <w:pPr>
+        <w:pStyle w:val="AralkYok"/>
+      </w:pPr>
+      <w:r>
+        <w:t xml:space="preserve">            - </w:t>
+      </w:r>
+      <w:proofErr w:type="spellStart"/>
+      <w:r>
+        <w:t>RewritePath</w:t>
+      </w:r>
+      <w:proofErr w:type="spellEnd"/>
+      <w:r>
+        <w:t>=/(?&lt;</w:t>
+      </w:r>
+      <w:proofErr w:type="spellStart"/>
+      <w:r>
+        <w:t>segment</w:t>
+      </w:r>
+      <w:proofErr w:type="spellEnd"/>
+      <w:r>
+        <w:t>&gt;.*), /$\{</w:t>
+      </w:r>
+      <w:proofErr w:type="spellStart"/>
+      <w:r>
+        <w:t>segment</w:t>
+      </w:r>
+      <w:proofErr w:type="spellEnd"/>
+      <w:r>
+        <w:t>}</w:t>
+      </w:r>
+    </w:p>
+    <w:p>
+      <w:pPr>
+        <w:pStyle w:val="AralkYok"/>
+      </w:pPr>
+      <w:r>
+        <w:t xml:space="preserve">            - name: </w:t>
+      </w:r>
+      <w:proofErr w:type="spellStart"/>
+      <w:r>
+        <w:t>CircuitBreaker</w:t>
+      </w:r>
+      <w:proofErr w:type="spellEnd"/>
+    </w:p>
+    <w:p>
+      <w:pPr>
+        <w:pStyle w:val="AralkYok"/>
+      </w:pPr>
+      <w:r>
+        <w:t xml:space="preserve">              </w:t>
+      </w:r>
+      <w:proofErr w:type="spellStart"/>
+      <w:r>
+        <w:t>args</w:t>
+      </w:r>
+      <w:proofErr w:type="spellEnd"/>
+      <w:r>
+        <w:t>:</w:t>
+      </w:r>
+    </w:p>
+    <w:p>
+      <w:pPr>
+        <w:pStyle w:val="AralkYok"/>
+      </w:pPr>
+      <w:r>
+        <w:t xml:space="preserve">                name: </w:t>
+      </w:r>
+      <w:proofErr w:type="spellStart"/>
+      <w:r>
+        <w:t>fallbackAuth</w:t>
+      </w:r>
+      <w:proofErr w:type="spellEnd"/>
+    </w:p>
+    <w:p>
+      <w:pPr>
+        <w:pStyle w:val="AralkYok"/>
+      </w:pPr>
+      <w:r>
+        <w:t xml:space="preserve">                </w:t>
+      </w:r>
+      <w:proofErr w:type="spellStart"/>
+      <w:r>
+        <w:t>fallbackUri</w:t>
+      </w:r>
+      <w:proofErr w:type="spellEnd"/>
+      <w:r>
+        <w:t xml:space="preserve">: </w:t>
+      </w:r>
+      <w:proofErr w:type="spellStart"/>
+      <w:r>
+        <w:t>forward</w:t>
+      </w:r>
+      <w:proofErr w:type="spellEnd"/>
+      <w:r>
+        <w:t>:/</w:t>
+      </w:r>
+      <w:proofErr w:type="spellStart"/>
+      <w:r>
+        <w:t>fallbackAuthServer</w:t>
+      </w:r>
+      <w:proofErr w:type="spellEnd"/>
+    </w:p>
+    <w:p>
+      <w:pPr>
+        <w:pStyle w:val="AralkYok"/>
+      </w:pPr>
+      <w:r>
+        <w:t xml:space="preserve">        - </w:t>
+      </w:r>
+      <w:proofErr w:type="spellStart"/>
+      <w:r>
+        <w:t>id</w:t>
+      </w:r>
+      <w:proofErr w:type="spellEnd"/>
+      <w:r>
+        <w:t xml:space="preserve">: </w:t>
+      </w:r>
+      <w:proofErr w:type="spellStart"/>
+      <w:r>
+        <w:t>userDetailService</w:t>
+      </w:r>
+      <w:proofErr w:type="spellEnd"/>
+    </w:p>
+    <w:p>
+      <w:pPr>
+        <w:pStyle w:val="AralkYok"/>
+      </w:pPr>
+      <w:r>
+        <w:t xml:space="preserve">          </w:t>
+      </w:r>
+      <w:proofErr w:type="spellStart"/>
+      <w:r>
+        <w:t>uri</w:t>
+      </w:r>
+      <w:proofErr w:type="spellEnd"/>
+      <w:r>
+        <w:t>: lb://USER-DETAIL</w:t>
+      </w:r>
+    </w:p>
+    <w:p>
+      <w:pPr>
+        <w:pStyle w:val="AralkYok"/>
+      </w:pPr>
+      <w:r>
+        <w:t xml:space="preserve">          </w:t>
+      </w:r>
+      <w:proofErr w:type="spellStart"/>
+      <w:r>
+        <w:t>predicates</w:t>
+      </w:r>
+      <w:proofErr w:type="spellEnd"/>
+      <w:r>
+        <w:t>:</w:t>
+      </w:r>
+    </w:p>
+    <w:p>
+      <w:pPr>
+        <w:pStyle w:val="AralkYok"/>
+      </w:pPr>
+      <w:r>
+        <w:t xml:space="preserve">            - </w:t>
+      </w:r>
+      <w:proofErr w:type="spellStart"/>
+      <w:r>
+        <w:t>Path</w:t>
+      </w:r>
+      <w:proofErr w:type="spellEnd"/>
+      <w:r>
+        <w:t>=/</w:t>
+      </w:r>
+      <w:proofErr w:type="spellStart"/>
+      <w:r>
+        <w:t>userDetail</w:t>
+      </w:r>
+      <w:proofErr w:type="spellEnd"/>
+      <w:r>
+        <w:t>/**</w:t>
+      </w:r>
+    </w:p>
+    <w:p>
+      <w:pPr>
+        <w:pStyle w:val="AralkYok"/>
+      </w:pPr>
+      <w:r>
+        <w:t xml:space="preserve">          </w:t>
+      </w:r>
+      <w:proofErr w:type="spellStart"/>
+      <w:r>
+        <w:t>filters</w:t>
+      </w:r>
+      <w:proofErr w:type="spellEnd"/>
+      <w:r>
+        <w:t>:</w:t>
+      </w:r>
+    </w:p>
+    <w:p>
+      <w:pPr>
+        <w:pStyle w:val="AralkYok"/>
+      </w:pPr>
+      <w:r>
+        <w:t xml:space="preserve">            - </w:t>
+      </w:r>
+      <w:proofErr w:type="spellStart"/>
+      <w:r>
+        <w:t>RewritePath</w:t>
+      </w:r>
+      <w:proofErr w:type="spellEnd"/>
+      <w:r>
+        <w:t>=/(?&lt;</w:t>
+      </w:r>
+      <w:proofErr w:type="spellStart"/>
+      <w:r>
+        <w:t>segment</w:t>
+      </w:r>
+      <w:proofErr w:type="spellEnd"/>
+      <w:r>
+        <w:t>&gt;.*), /$\{</w:t>
+      </w:r>
+      <w:proofErr w:type="spellStart"/>
+      <w:r>
+        <w:t>segment</w:t>
+      </w:r>
+      <w:proofErr w:type="spellEnd"/>
+      <w:r>
+        <w:t>}</w:t>
+      </w:r>
+    </w:p>
+    <w:p>
+      <w:pPr>
+        <w:pStyle w:val="AralkYok"/>
+      </w:pPr>
+      <w:r>
+        <w:t xml:space="preserve">            - name: </w:t>
+      </w:r>
+      <w:proofErr w:type="spellStart"/>
+      <w:r>
+        <w:t>CircuitBreaker</w:t>
+      </w:r>
+      <w:proofErr w:type="spellEnd"/>
+    </w:p>
+    <w:p>
+      <w:pPr>
+        <w:pStyle w:val="AralkYok"/>
+      </w:pPr>
+      <w:r>
+        <w:t xml:space="preserve">              </w:t>
+      </w:r>
+      <w:proofErr w:type="spellStart"/>
+      <w:r>
+        <w:t>args</w:t>
+      </w:r>
+      <w:proofErr w:type="spellEnd"/>
+      <w:r>
+        <w:t>:</w:t>
+      </w:r>
+    </w:p>
+    <w:p>
+      <w:pPr>
+        <w:pStyle w:val="AralkYok"/>
+      </w:pPr>
+      <w:r>
+        <w:t xml:space="preserve">                name: </w:t>
+      </w:r>
+      <w:proofErr w:type="spellStart"/>
+      <w:r>
+        <w:t>fallbackUser</w:t>
+      </w:r>
+      <w:proofErr w:type="spellEnd"/>
+    </w:p>
+    <w:p>
+      <w:pPr>
+        <w:pStyle w:val="AralkYok"/>
+      </w:pPr>
+      <w:r>
+        <w:t xml:space="preserve">                </w:t>
+      </w:r>
+      <w:proofErr w:type="spellStart"/>
+      <w:r>
+        <w:t>fallbackUri</w:t>
+      </w:r>
+      <w:proofErr w:type="spellEnd"/>
+      <w:r>
+        <w:t xml:space="preserve">: </w:t>
+      </w:r>
+      <w:proofErr w:type="spellStart"/>
+      <w:r>
+        <w:t>forward</w:t>
+      </w:r>
+      <w:proofErr w:type="spellEnd"/>
+      <w:r>
+        <w:t>:/</w:t>
+      </w:r>
+      <w:proofErr w:type="spellStart"/>
+      <w:r>
+        <w:t>fallbackUserDetailService</w:t>
+      </w:r>
+      <w:proofErr w:type="spellEnd"/>
+    </w:p>
+    <w:p>
+      <w:pPr>
+        <w:pStyle w:val="AralkYok"/>
+      </w:pPr>
+      <w:r>
+        <w:t xml:space="preserve">        - </w:t>
+      </w:r>
+      <w:proofErr w:type="spellStart"/>
+      <w:r>
+        <w:t>id</w:t>
+      </w:r>
+      <w:proofErr w:type="spellEnd"/>
+      <w:r>
+        <w:t xml:space="preserve">: </w:t>
+      </w:r>
+      <w:proofErr w:type="spellStart"/>
+      <w:r>
+        <w:t>eventService</w:t>
+      </w:r>
+      <w:proofErr w:type="spellEnd"/>
+    </w:p>
+    <w:p>
+      <w:pPr>
+        <w:pStyle w:val="AralkYok"/>
+      </w:pPr>
+      <w:r>
+        <w:t xml:space="preserve">          </w:t>
+      </w:r>
+      <w:proofErr w:type="spellStart"/>
+      <w:r>
+        <w:t>uri</w:t>
+      </w:r>
+      <w:proofErr w:type="spellEnd"/>
+      <w:r>
+        <w:t>: lb://EVENT-SERVICE</w:t>
+      </w:r>
+    </w:p>
+    <w:p>
+      <w:pPr>
+        <w:pStyle w:val="AralkYok"/>
+      </w:pPr>
+      <w:r>
+        <w:t xml:space="preserve">          </w:t>
+      </w:r>
+      <w:proofErr w:type="spellStart"/>
+      <w:r>
+        <w:t>predicates</w:t>
+      </w:r>
+      <w:proofErr w:type="spellEnd"/>
+      <w:r>
+        <w:t>:</w:t>
+      </w:r>
+    </w:p>
+    <w:p>
+      <w:pPr>
+        <w:pStyle w:val="AralkYok"/>
+      </w:pPr>
+      <w:r>
+        <w:t xml:space="preserve">            - </w:t>
+      </w:r>
+      <w:proofErr w:type="spellStart"/>
+      <w:r>
+        <w:t>Path</w:t>
+      </w:r>
+      <w:proofErr w:type="spellEnd"/>
+      <w:r>
+        <w:t>=/</w:t>
+      </w:r>
+      <w:proofErr w:type="spellStart"/>
+      <w:r>
+        <w:t>event</w:t>
+      </w:r>
+      <w:proofErr w:type="spellEnd"/>
+      <w:r>
+        <w:t>/**</w:t>
+      </w:r>
+    </w:p>
+    <w:p>
+      <w:pPr>
+        <w:pStyle w:val="AralkYok"/>
+      </w:pPr>
+      <w:r>
+        <w:t xml:space="preserve">          </w:t>
+      </w:r>
+      <w:proofErr w:type="spellStart"/>
+      <w:r>
+        <w:t>filters</w:t>
+      </w:r>
+      <w:proofErr w:type="spellEnd"/>
+      <w:r>
+        <w:t>:</w:t>
+      </w:r>
+    </w:p>
+    <w:p>
+      <w:pPr>
+        <w:pStyle w:val="AralkYok"/>
+      </w:pPr>
+      <w:r>
+        <w:t xml:space="preserve">            - </w:t>
+      </w:r>
+      <w:proofErr w:type="spellStart"/>
+      <w:r>
+        <w:t>RewritePath</w:t>
+      </w:r>
+      <w:proofErr w:type="spellEnd"/>
+      <w:r>
+        <w:t>=/(?&lt;</w:t>
+      </w:r>
+      <w:proofErr w:type="spellStart"/>
+      <w:r>
+        <w:t>segment</w:t>
+      </w:r>
+      <w:proofErr w:type="spellEnd"/>
+      <w:r>
+        <w:t>&gt;.*), /$\{</w:t>
+      </w:r>
+      <w:proofErr w:type="spellStart"/>
+      <w:r>
+        <w:t>segment</w:t>
+      </w:r>
+      <w:proofErr w:type="spellEnd"/>
+      <w:r>
+        <w:t>}</w:t>
+      </w:r>
+    </w:p>
+    <w:p>
+      <w:pPr>
+        <w:pStyle w:val="AralkYok"/>
+      </w:pPr>
+      <w:r>
+        <w:t xml:space="preserve">            - name: </w:t>
+      </w:r>
+      <w:proofErr w:type="spellStart"/>
+      <w:r>
+        <w:t>CircuitBreaker</w:t>
+      </w:r>
+      <w:proofErr w:type="spellEnd"/>
+    </w:p>
+    <w:p>
+      <w:pPr>
+        <w:pStyle w:val="AralkYok"/>
+      </w:pPr>
+      <w:r>
+        <w:t xml:space="preserve">              </w:t>
+      </w:r>
+      <w:proofErr w:type="spellStart"/>
+      <w:r>
+        <w:t>args</w:t>
+      </w:r>
+      <w:proofErr w:type="spellEnd"/>
+      <w:r>
+        <w:t>:</w:t>
+      </w:r>
+    </w:p>
+    <w:p>
+      <w:pPr>
+        <w:pStyle w:val="AralkYok"/>
+      </w:pPr>
+      <w:r>
+        <w:t xml:space="preserve">                name: </w:t>
+      </w:r>
+      <w:proofErr w:type="spellStart"/>
+      <w:r>
+        <w:t>fallbackEvent</w:t>
+      </w:r>
+      <w:proofErr w:type="spellEnd"/>
+    </w:p>
+    <w:p>
+      <w:pPr>
+        <w:pStyle w:val="AralkYok"/>
+      </w:pPr>
+      <w:r>
+        <w:t xml:space="preserve">                </w:t>
+      </w:r>
+      <w:proofErr w:type="spellStart"/>
+      <w:r>
+        <w:t>fallbackUri</w:t>
+      </w:r>
+      <w:proofErr w:type="spellEnd"/>
+      <w:r>
+        <w:t xml:space="preserve">: </w:t>
+      </w:r>
+      <w:proofErr w:type="spellStart"/>
+      <w:r>
+        <w:t>forward</w:t>
+      </w:r>
+      <w:proofErr w:type="spellEnd"/>
+      <w:r>
+        <w:t>:/</w:t>
+      </w:r>
+      <w:proofErr w:type="spellStart"/>
+      <w:r>
+        <w:t>fallbackEventService</w:t>
+      </w:r>
+      <w:proofErr w:type="spellEnd"/>
+    </w:p>
+    <w:p>
+      <w:pPr>
+        <w:pStyle w:val="AralkYok"/>
+      </w:pPr>
+      <w:r>
+        <w:t xml:space="preserve">        - </w:t>
+      </w:r>
+      <w:proofErr w:type="spellStart"/>
+      <w:r>
+        <w:t>id</w:t>
+      </w:r>
+      <w:proofErr w:type="spellEnd"/>
+      <w:r>
+        <w:t xml:space="preserve">: </w:t>
+      </w:r>
+      <w:proofErr w:type="spellStart"/>
+      <w:r>
+        <w:t>commentService</w:t>
+      </w:r>
+      <w:proofErr w:type="spellEnd"/>
+    </w:p>
+    <w:p>
+      <w:pPr>
+        <w:pStyle w:val="AralkYok"/>
+      </w:pPr>
+      <w:r>
+        <w:t xml:space="preserve">          </w:t>
+      </w:r>
+      <w:proofErr w:type="spellStart"/>
+      <w:r>
+        <w:t>uri</w:t>
+      </w:r>
+      <w:proofErr w:type="spellEnd"/>
+      <w:r>
+        <w:t>: lb://COMMENT-SERVICE</w:t>
+      </w:r>
+    </w:p>
+    <w:p>
+      <w:pPr>
+        <w:pStyle w:val="AralkYok"/>
+      </w:pPr>
+      <w:r>
+        <w:t xml:space="preserve">          </w:t>
+      </w:r>
+      <w:proofErr w:type="spellStart"/>
+      <w:r>
+        <w:t>predicates</w:t>
+      </w:r>
+      <w:proofErr w:type="spellEnd"/>
+      <w:r>
+        <w:t>:</w:t>
+      </w:r>
+    </w:p>
+    <w:p>
+      <w:pPr>
+        <w:pStyle w:val="AralkYok"/>
+      </w:pPr>
+      <w:r>
+        <w:t xml:space="preserve">            - </w:t>
+      </w:r>
+      <w:proofErr w:type="spellStart"/>
+      <w:r>
+        <w:t>Path</w:t>
+      </w:r>
+      <w:proofErr w:type="spellEnd"/>
+      <w:r>
+        <w:t>=/</w:t>
+      </w:r>
+      <w:proofErr w:type="spellStart"/>
+      <w:r>
+        <w:t>comment</w:t>
+      </w:r>
+      <w:proofErr w:type="spellEnd"/>
+      <w:r>
+        <w:t>/**</w:t>
+      </w:r>
+    </w:p>
+    <w:p>
+      <w:pPr>
+        <w:pStyle w:val="AralkYok"/>
+      </w:pPr>
+      <w:r>
+        <w:t xml:space="preserve">          </w:t>
+      </w:r>
+      <w:proofErr w:type="spellStart"/>
+      <w:r>
+        <w:t>filters</w:t>
+      </w:r>
+      <w:proofErr w:type="spellEnd"/>
+      <w:r>
+        <w:t>:</w:t>
+      </w:r>
+    </w:p>
+    <w:p>
+      <w:pPr>
+        <w:pStyle w:val="AralkYok"/>
+      </w:pPr>
+      <w:r>
+        <w:t xml:space="preserve">            - </w:t>
+      </w:r>
+      <w:proofErr w:type="spellStart"/>
+      <w:r>
+        <w:t>RewritePath</w:t>
+      </w:r>
+      <w:proofErr w:type="spellEnd"/>
+      <w:r>
+        <w:t>=/(?&lt;</w:t>
+      </w:r>
+      <w:proofErr w:type="spellStart"/>
+      <w:r>
+        <w:t>segment</w:t>
+      </w:r>
+      <w:proofErr w:type="spellEnd"/>
+      <w:r>
+        <w:t>&gt;.*), /$\{</w:t>
+      </w:r>
+      <w:proofErr w:type="spellStart"/>
+      <w:r>
+        <w:t>segment</w:t>
+      </w:r>
+      <w:proofErr w:type="spellEnd"/>
+      <w:r>
+        <w:t>}</w:t>
+      </w:r>
+    </w:p>
+    <w:p>
+      <w:pPr>
+        <w:pStyle w:val="AralkYok"/>
+      </w:pPr>
+      <w:r>
+        <w:t xml:space="preserve">            - name: </w:t>
+      </w:r>
+      <w:proofErr w:type="spellStart"/>
+      <w:r>
+        <w:t>CircuitBreaker</w:t>
+      </w:r>
+      <w:proofErr w:type="spellEnd"/>
+    </w:p>
+    <w:p>
+      <w:pPr>
+        <w:pStyle w:val="AralkYok"/>
+      </w:pPr>
+      <w:r>
+        <w:t xml:space="preserve">              </w:t>
+      </w:r>
+      <w:proofErr w:type="spellStart"/>
+      <w:r>
+        <w:t>args</w:t>
+      </w:r>
+      <w:proofErr w:type="spellEnd"/>
+      <w:r>
+        <w:t>:</w:t>
+      </w:r>
+    </w:p>
+    <w:p>
+      <w:pPr>
+        <w:pStyle w:val="AralkYok"/>
+      </w:pPr>
+      <w:r>
+        <w:t xml:space="preserve">                name: </w:t>
+      </w:r>
+      <w:proofErr w:type="spellStart"/>
+      <w:r>
+        <w:t>fallbackComment</w:t>
+      </w:r>
+      <w:proofErr w:type="spellEnd"/>
+    </w:p>
+    <w:p>
+      <w:pPr>
+        <w:pStyle w:val="AralkYok"/>
+      </w:pPr>
+      <w:r>
+        <w:t xml:space="preserve">                </w:t>
+      </w:r>
+      <w:proofErr w:type="spellStart"/>
+      <w:r>
+        <w:t>fallbackUri</w:t>
+      </w:r>
+      <w:proofErr w:type="spellEnd"/>
+      <w:r>
+        <w:t xml:space="preserve">: </w:t>
+      </w:r>
+      <w:proofErr w:type="spellStart"/>
+      <w:r>
+        <w:t>forward</w:t>
+      </w:r>
+      <w:proofErr w:type="spellEnd"/>
+      <w:r>
+        <w:t>:/</w:t>
+      </w:r>
+      <w:proofErr w:type="spellStart"/>
+      <w:r>
+        <w:t>fallbackCommentService</w:t>
+      </w:r>
+      <w:proofErr w:type="spellEnd"/>
+    </w:p>
+    <w:p>
+      <w:pPr>
+        <w:pStyle w:val="AralkYok"/>
+      </w:pPr>
+      <w:r>
+        <w:t xml:space="preserve">        - </w:t>
+      </w:r>
+      <w:proofErr w:type="spellStart"/>
+      <w:r>
+        <w:t>id</w:t>
+      </w:r>
+      <w:proofErr w:type="spellEnd"/>
+      <w:r>
+        <w:t xml:space="preserve">: </w:t>
+      </w:r>
+      <w:proofErr w:type="spellStart"/>
+      <w:r>
+        <w:t>participantService</w:t>
+      </w:r>
+      <w:proofErr w:type="spellEnd"/>
+    </w:p>
+    <w:p>
+      <w:pPr>
+        <w:pStyle w:val="AralkYok"/>
+      </w:pPr>
+      <w:r>
+        <w:t xml:space="preserve">          </w:t>
+      </w:r>
+      <w:proofErr w:type="spellStart"/>
+      <w:r>
+        <w:t>uri</w:t>
+      </w:r>
+      <w:proofErr w:type="spellEnd"/>
+      <w:r>
+        <w:t>: lb://PARTICIPANT-SERVICE</w:t>
+      </w:r>
+    </w:p>
+    <w:p>
+      <w:pPr>
+        <w:pStyle w:val="AralkYok"/>
+      </w:pPr>
+      <w:r>
+        <w:t xml:space="preserve">          </w:t>
+      </w:r>
+      <w:proofErr w:type="spellStart"/>
+      <w:r>
+        <w:t>predicates</w:t>
+      </w:r>
+      <w:proofErr w:type="spellEnd"/>
+      <w:r>
+        <w:t>:</w:t>
+      </w:r>
+    </w:p>
+    <w:p>
+      <w:pPr>
+        <w:pStyle w:val="AralkYok"/>
+      </w:pPr>
+      <w:r>
+        <w:t xml:space="preserve">            - </w:t>
+      </w:r>
+      <w:proofErr w:type="spellStart"/>
+      <w:r>
+        <w:t>Path</w:t>
+      </w:r>
+      <w:proofErr w:type="spellEnd"/>
+      <w:r>
+        <w:t>=/</w:t>
+      </w:r>
+      <w:proofErr w:type="spellStart"/>
+      <w:r>
+        <w:t>participant</w:t>
+      </w:r>
+      <w:proofErr w:type="spellEnd"/>
+      <w:r>
+        <w:t>/**</w:t>
+      </w:r>
+    </w:p>
+    <w:p>
+      <w:pPr>
+        <w:pStyle w:val="AralkYok"/>
+      </w:pPr>
+      <w:r>
+        <w:t xml:space="preserve">          </w:t>
+      </w:r>
+      <w:proofErr w:type="spellStart"/>
+      <w:r>
+        <w:t>filters</w:t>
+      </w:r>
+      <w:proofErr w:type="spellEnd"/>
+      <w:r>
+        <w:t>:</w:t>
+      </w:r>
+    </w:p>
+    <w:p>
+      <w:pPr>
+        <w:pStyle w:val="AralkYok"/>
+      </w:pPr>
+      <w:r>
+        <w:t xml:space="preserve">            - </w:t>
+      </w:r>
+      <w:proofErr w:type="spellStart"/>
+      <w:r>
+        <w:t>RewritePath</w:t>
+      </w:r>
+      <w:proofErr w:type="spellEnd"/>
+      <w:r>
+        <w:t>=/(?&lt;</w:t>
+      </w:r>
+      <w:proofErr w:type="spellStart"/>
+      <w:r>
+        <w:t>segment</w:t>
+      </w:r>
+      <w:proofErr w:type="spellEnd"/>
+      <w:r>
+        <w:t>&gt;.*), /$\{</w:t>
+      </w:r>
+      <w:proofErr w:type="spellStart"/>
+      <w:r>
+        <w:t>segment</w:t>
+      </w:r>
+      <w:proofErr w:type="spellEnd"/>
+      <w:r>
+        <w:t>}</w:t>
+      </w:r>
+    </w:p>
+    <w:p>
+      <w:pPr>
+        <w:pStyle w:val="AralkYok"/>
+      </w:pPr>
+      <w:r>
+        <w:t xml:space="preserve">            - name: </w:t>
+      </w:r>
+      <w:proofErr w:type="spellStart"/>
+      <w:r>
+        <w:t>CircuitBreaker</w:t>
+      </w:r>
+      <w:proofErr w:type="spellEnd"/>
+    </w:p>
+    <w:p>
+      <w:pPr>
+        <w:pStyle w:val="AralkYok"/>
+      </w:pPr>
+      <w:r>
+        <w:t xml:space="preserve">              </w:t>
+      </w:r>
+      <w:proofErr w:type="spellStart"/>
+      <w:r>
+        <w:t>args</w:t>
+      </w:r>
+      <w:proofErr w:type="spellEnd"/>
+      <w:r>
+        <w:t>:</w:t>
+      </w:r>
+    </w:p>
+    <w:p>
+      <w:pPr>
+        <w:pStyle w:val="AralkYok"/>
+      </w:pPr>
+      <w:r>
+        <w:t xml:space="preserve">                name: </w:t>
+      </w:r>
+      <w:proofErr w:type="spellStart"/>
+      <w:r>
+        <w:t>fallbackParticipant</w:t>
+      </w:r>
+      <w:proofErr w:type="spellEnd"/>
+    </w:p>
+    <w:p>
+      <w:pPr>
+        <w:pStyle w:val="AralkYok"/>
+      </w:pPr>
+      <w:r>
+        <w:t xml:space="preserve">                </w:t>
+      </w:r>
+      <w:proofErr w:type="spellStart"/>
+      <w:r>
+        <w:t>fallbackUri</w:t>
+      </w:r>
+      <w:proofErr w:type="spellEnd"/>
+      <w:r>
+        <w:t xml:space="preserve">: </w:t>
+      </w:r>
+      <w:proofErr w:type="spellStart"/>
+      <w:r>
+        <w:t>forward</w:t>
+      </w:r>
+      <w:proofErr w:type="spellEnd"/>
+      <w:r>
+        <w:t>:/</w:t>
+      </w:r>
+      <w:proofErr w:type="spellStart"/>
+      <w:r>
+        <w:t>fallbackParticipantService</w:t>
+      </w:r>
+      <w:proofErr w:type="spellEnd"/>
+    </w:p>
+    <w:p>
+      <w:pPr>
+        <w:pStyle w:val="AralkYok"/>
+      </w:pPr>
+      <w:r>
+        <w:t>resilience4j:</w:t>
+      </w:r>
     </w:p>
     <w:p>
       <w:pPr>
@@ -8093,12 +9105,10 @@
         <w:t xml:space="preserve">  </w:t>
       </w:r>
       <w:proofErr w:type="spellStart"/>
-      <w:proofErr w:type="gramStart"/>
-      <w:r>
-        <w:t>application</w:t>
-      </w:r>
-      <w:proofErr w:type="spellEnd"/>
-      <w:proofErr w:type="gramEnd"/>
+      <w:r>
+        <w:t>circuitbreaker</w:t>
+      </w:r>
+      <w:proofErr w:type="spellEnd"/>
       <w:r>
         <w:t>:</w:t>
       </w:r>
@@ -8110,29 +9120,11 @@
       <w:r>
         <w:t xml:space="preserve">    </w:t>
       </w:r>
-      <w:proofErr w:type="gramStart"/>
-      <w:r>
-        <w:t>name</w:t>
-      </w:r>
-      <w:proofErr w:type="gramEnd"/>
-      <w:r>
-        <w:t>: GATEWAY-SERVER</w:t>
-      </w:r>
-    </w:p>
-    <w:p>
-      <w:pPr>
-        <w:pStyle w:val="AralkYok"/>
-      </w:pPr>
-      <w:r>
-        <w:t xml:space="preserve">  </w:t>
-      </w:r>
-      <w:proofErr w:type="spellStart"/>
-      <w:proofErr w:type="gramStart"/>
-      <w:r>
-        <w:t>cloud</w:t>
-      </w:r>
-      <w:proofErr w:type="spellEnd"/>
-      <w:proofErr w:type="gramEnd"/>
+      <w:proofErr w:type="spellStart"/>
+      <w:r>
+        <w:t>instances</w:t>
+      </w:r>
+      <w:proofErr w:type="spellEnd"/>
       <w:r>
         <w:t>:</w:t>
       </w:r>
@@ -8142,15 +9134,13 @@
         <w:pStyle w:val="AralkYok"/>
       </w:pPr>
       <w:r>
-        <w:t xml:space="preserve">    </w:t>
-      </w:r>
-      <w:proofErr w:type="spellStart"/>
-      <w:proofErr w:type="gramStart"/>
-      <w:r>
-        <w:t>gateway</w:t>
-      </w:r>
-      <w:proofErr w:type="spellEnd"/>
-      <w:proofErr w:type="gramEnd"/>
+        <w:t xml:space="preserve">      </w:t>
+      </w:r>
+      <w:proofErr w:type="spellStart"/>
+      <w:r>
+        <w:t>fallbackAuth</w:t>
+      </w:r>
+      <w:proofErr w:type="spellEnd"/>
       <w:r>
         <w:t>:</w:t>
       </w:r>
@@ -8160,1195 +9150,13 @@
         <w:pStyle w:val="AralkYok"/>
       </w:pPr>
       <w:r>
-        <w:t xml:space="preserve">      </w:t>
-      </w:r>
-      <w:proofErr w:type="spellStart"/>
-      <w:proofErr w:type="gramStart"/>
-      <w:r>
-        <w:t>routes</w:t>
-      </w:r>
-      <w:proofErr w:type="spellEnd"/>
-      <w:proofErr w:type="gramEnd"/>
-      <w:r>
-        <w:t>:</w:t>
-      </w:r>
-    </w:p>
-    <w:p>
-      <w:pPr>
-        <w:pStyle w:val="AralkYok"/>
-      </w:pPr>
-      <w:r>
-        <w:t xml:space="preserve">        - </w:t>
-      </w:r>
-      <w:proofErr w:type="spellStart"/>
-      <w:r>
-        <w:t>id</w:t>
-      </w:r>
-      <w:proofErr w:type="spellEnd"/>
-      <w:r>
-        <w:t xml:space="preserve">: </w:t>
-      </w:r>
-      <w:proofErr w:type="spellStart"/>
-      <w:r>
-        <w:t>authServer</w:t>
-      </w:r>
-      <w:proofErr w:type="spellEnd"/>
-    </w:p>
-    <w:p>
-      <w:pPr>
-        <w:pStyle w:val="AralkYok"/>
-      </w:pPr>
-      <w:r>
-        <w:t xml:space="preserve">          </w:t>
-      </w:r>
-      <w:proofErr w:type="spellStart"/>
-      <w:proofErr w:type="gramStart"/>
-      <w:r>
-        <w:t>uri</w:t>
-      </w:r>
-      <w:proofErr w:type="spellEnd"/>
-      <w:proofErr w:type="gramEnd"/>
-      <w:r>
-        <w:t>: lb://AUTH-SERVER</w:t>
-      </w:r>
-    </w:p>
-    <w:p>
-      <w:pPr>
-        <w:pStyle w:val="AralkYok"/>
-      </w:pPr>
-      <w:r>
-        <w:t xml:space="preserve">          </w:t>
-      </w:r>
-      <w:proofErr w:type="spellStart"/>
-      <w:proofErr w:type="gramStart"/>
-      <w:r>
-        <w:t>predicates</w:t>
-      </w:r>
-      <w:proofErr w:type="spellEnd"/>
-      <w:proofErr w:type="gramEnd"/>
-      <w:r>
-        <w:t>:</w:t>
-      </w:r>
-    </w:p>
-    <w:p>
-      <w:pPr>
-        <w:pStyle w:val="AralkYok"/>
-      </w:pPr>
-      <w:r>
-        <w:t xml:space="preserve">            - </w:t>
-      </w:r>
-      <w:proofErr w:type="spellStart"/>
-      <w:r>
-        <w:t>Path</w:t>
-      </w:r>
-      <w:proofErr w:type="spellEnd"/>
-      <w:r>
-        <w:t>=/</w:t>
-      </w:r>
-      <w:proofErr w:type="spellStart"/>
-      <w:r>
-        <w:t>auth</w:t>
-      </w:r>
-      <w:proofErr w:type="spellEnd"/>
-      <w:r>
-        <w:t>/**</w:t>
-      </w:r>
-    </w:p>
-    <w:p>
-      <w:pPr>
-        <w:pStyle w:val="AralkYok"/>
-      </w:pPr>
-      <w:r>
-        <w:t xml:space="preserve">          </w:t>
-      </w:r>
-      <w:proofErr w:type="spellStart"/>
-      <w:proofErr w:type="gramStart"/>
-      <w:r>
-        <w:t>filters</w:t>
-      </w:r>
-      <w:proofErr w:type="spellEnd"/>
-      <w:proofErr w:type="gramEnd"/>
-      <w:r>
-        <w:t>:</w:t>
-      </w:r>
-    </w:p>
-    <w:p>
-      <w:pPr>
-        <w:pStyle w:val="AralkYok"/>
-      </w:pPr>
-      <w:r>
-        <w:t xml:space="preserve">            - </w:t>
-      </w:r>
-      <w:proofErr w:type="spellStart"/>
-      <w:r>
-        <w:t>RewritePath</w:t>
-      </w:r>
-      <w:proofErr w:type="spellEnd"/>
-      <w:r>
-        <w:t>=/</w:t>
-      </w:r>
-      <w:proofErr w:type="gramStart"/>
-      <w:r>
-        <w:t>(?&lt;</w:t>
-      </w:r>
-      <w:proofErr w:type="spellStart"/>
-      <w:proofErr w:type="gramEnd"/>
-      <w:r>
-        <w:t>segment</w:t>
-      </w:r>
-      <w:proofErr w:type="spellEnd"/>
-      <w:r>
-        <w:t>&gt;.*), /$\{</w:t>
-      </w:r>
-      <w:proofErr w:type="spellStart"/>
-      <w:r>
-        <w:t>segment</w:t>
-      </w:r>
-      <w:proofErr w:type="spellEnd"/>
-      <w:r>
-        <w:t>}</w:t>
-      </w:r>
-    </w:p>
-    <w:p>
-      <w:pPr>
-        <w:pStyle w:val="AralkYok"/>
-      </w:pPr>
-      <w:r>
-        <w:t xml:space="preserve">            - name: </w:t>
-      </w:r>
-      <w:proofErr w:type="spellStart"/>
-      <w:r>
-        <w:t>CircuitBreaker</w:t>
-      </w:r>
-      <w:proofErr w:type="spellEnd"/>
-    </w:p>
-    <w:p>
-      <w:pPr>
-        <w:pStyle w:val="AralkYok"/>
-      </w:pPr>
-      <w:r>
-        <w:t xml:space="preserve">              </w:t>
-      </w:r>
-      <w:proofErr w:type="spellStart"/>
-      <w:proofErr w:type="gramStart"/>
-      <w:r>
-        <w:t>args</w:t>
-      </w:r>
-      <w:proofErr w:type="spellEnd"/>
-      <w:proofErr w:type="gramEnd"/>
-      <w:r>
-        <w:t>:</w:t>
-      </w:r>
-    </w:p>
-    <w:p>
-      <w:pPr>
-        <w:pStyle w:val="AralkYok"/>
-      </w:pPr>
-      <w:r>
-        <w:t xml:space="preserve">                </w:t>
-      </w:r>
-      <w:proofErr w:type="gramStart"/>
-      <w:r>
-        <w:t>name</w:t>
-      </w:r>
-      <w:proofErr w:type="gramEnd"/>
-      <w:r>
-        <w:t xml:space="preserve">: </w:t>
-      </w:r>
-      <w:proofErr w:type="spellStart"/>
-      <w:r>
-        <w:t>fallbackAuth</w:t>
-      </w:r>
-      <w:proofErr w:type="spellEnd"/>
-    </w:p>
-    <w:p>
-      <w:pPr>
-        <w:pStyle w:val="AralkYok"/>
-      </w:pPr>
-      <w:r>
-        <w:t xml:space="preserve">                </w:t>
-      </w:r>
-      <w:proofErr w:type="spellStart"/>
-      <w:proofErr w:type="gramStart"/>
-      <w:r>
-        <w:t>fallbackUri</w:t>
-      </w:r>
-      <w:proofErr w:type="spellEnd"/>
-      <w:proofErr w:type="gramEnd"/>
-      <w:r>
-        <w:t xml:space="preserve">: </w:t>
-      </w:r>
-      <w:proofErr w:type="spellStart"/>
-      <w:r>
-        <w:t>forward</w:t>
-      </w:r>
-      <w:proofErr w:type="spellEnd"/>
-      <w:r>
-        <w:t>:/</w:t>
-      </w:r>
-      <w:proofErr w:type="spellStart"/>
-      <w:r>
-        <w:t>fallbackAuthServer</w:t>
-      </w:r>
-      <w:proofErr w:type="spellEnd"/>
-    </w:p>
-    <w:p>
-      <w:pPr>
-        <w:pStyle w:val="AralkYok"/>
-      </w:pPr>
-      <w:r>
-        <w:t xml:space="preserve">        - </w:t>
-      </w:r>
-      <w:proofErr w:type="spellStart"/>
-      <w:r>
-        <w:t>id</w:t>
-      </w:r>
-      <w:proofErr w:type="spellEnd"/>
-      <w:r>
-        <w:t xml:space="preserve">: </w:t>
-      </w:r>
-      <w:proofErr w:type="spellStart"/>
-      <w:r>
-        <w:t>userDetailService</w:t>
-      </w:r>
-      <w:proofErr w:type="spellEnd"/>
-    </w:p>
-    <w:p>
-      <w:pPr>
-        <w:pStyle w:val="AralkYok"/>
-      </w:pPr>
-      <w:r>
-        <w:t xml:space="preserve">          </w:t>
-      </w:r>
-      <w:proofErr w:type="spellStart"/>
-      <w:proofErr w:type="gramStart"/>
-      <w:r>
-        <w:t>uri</w:t>
-      </w:r>
-      <w:proofErr w:type="spellEnd"/>
-      <w:proofErr w:type="gramEnd"/>
-      <w:r>
-        <w:t>: lb://USER-DETAIL</w:t>
-      </w:r>
-    </w:p>
-    <w:p>
-      <w:pPr>
-        <w:pStyle w:val="AralkYok"/>
-      </w:pPr>
-      <w:r>
-        <w:t xml:space="preserve">          </w:t>
-      </w:r>
-      <w:proofErr w:type="spellStart"/>
-      <w:proofErr w:type="gramStart"/>
-      <w:r>
-        <w:t>predicates</w:t>
-      </w:r>
-      <w:proofErr w:type="spellEnd"/>
-      <w:proofErr w:type="gramEnd"/>
-      <w:r>
-        <w:t>:</w:t>
-      </w:r>
-    </w:p>
-    <w:p>
-      <w:pPr>
-        <w:pStyle w:val="AralkYok"/>
-      </w:pPr>
-      <w:r>
-        <w:t xml:space="preserve">            - </w:t>
-      </w:r>
-      <w:proofErr w:type="spellStart"/>
-      <w:r>
-        <w:t>Path</w:t>
-      </w:r>
-      <w:proofErr w:type="spellEnd"/>
-      <w:r>
-        <w:t>=/</w:t>
-      </w:r>
-      <w:proofErr w:type="spellStart"/>
-      <w:r>
-        <w:t>userDetail</w:t>
-      </w:r>
-      <w:proofErr w:type="spellEnd"/>
-      <w:r>
-        <w:t>/**</w:t>
-      </w:r>
-    </w:p>
-    <w:p>
-      <w:pPr>
-        <w:pStyle w:val="AralkYok"/>
-      </w:pPr>
-      <w:r>
-        <w:t xml:space="preserve">          </w:t>
-      </w:r>
-      <w:proofErr w:type="spellStart"/>
-      <w:proofErr w:type="gramStart"/>
-      <w:r>
-        <w:t>filters</w:t>
-      </w:r>
-      <w:proofErr w:type="spellEnd"/>
-      <w:proofErr w:type="gramEnd"/>
-      <w:r>
-        <w:t>:</w:t>
-      </w:r>
-    </w:p>
-    <w:p>
-      <w:pPr>
-        <w:pStyle w:val="AralkYok"/>
-      </w:pPr>
-      <w:r>
-        <w:t xml:space="preserve">            - </w:t>
-      </w:r>
-      <w:proofErr w:type="spellStart"/>
-      <w:r>
-        <w:t>RewritePath</w:t>
-      </w:r>
-      <w:proofErr w:type="spellEnd"/>
-      <w:r>
-        <w:t>=/</w:t>
-      </w:r>
-      <w:proofErr w:type="gramStart"/>
-      <w:r>
-        <w:t>(?&lt;</w:t>
-      </w:r>
-      <w:proofErr w:type="spellStart"/>
-      <w:proofErr w:type="gramEnd"/>
-      <w:r>
-        <w:t>segment</w:t>
-      </w:r>
-      <w:proofErr w:type="spellEnd"/>
-      <w:r>
-        <w:t>&gt;.*), /$\{</w:t>
-      </w:r>
-      <w:proofErr w:type="spellStart"/>
-      <w:r>
-        <w:t>segment</w:t>
-      </w:r>
-      <w:proofErr w:type="spellEnd"/>
-      <w:r>
-        <w:t>}</w:t>
-      </w:r>
-    </w:p>
-    <w:p>
-      <w:pPr>
-        <w:pStyle w:val="AralkYok"/>
-      </w:pPr>
-      <w:r>
-        <w:t xml:space="preserve">            - name: </w:t>
-      </w:r>
-      <w:proofErr w:type="spellStart"/>
-      <w:r>
-        <w:t>CircuitBreaker</w:t>
-      </w:r>
-      <w:proofErr w:type="spellEnd"/>
-    </w:p>
-    <w:p>
-      <w:pPr>
-        <w:pStyle w:val="AralkYok"/>
-      </w:pPr>
-      <w:r>
-        <w:t xml:space="preserve">              </w:t>
-      </w:r>
-      <w:proofErr w:type="spellStart"/>
-      <w:proofErr w:type="gramStart"/>
-      <w:r>
-        <w:t>args</w:t>
-      </w:r>
-      <w:proofErr w:type="spellEnd"/>
-      <w:proofErr w:type="gramEnd"/>
-      <w:r>
-        <w:t>:</w:t>
-      </w:r>
-    </w:p>
-    <w:p>
-      <w:pPr>
-        <w:pStyle w:val="AralkYok"/>
-      </w:pPr>
-      <w:r>
-        <w:t xml:space="preserve">                </w:t>
-      </w:r>
-      <w:proofErr w:type="gramStart"/>
-      <w:r>
-        <w:t>name</w:t>
-      </w:r>
-      <w:proofErr w:type="gramEnd"/>
-      <w:r>
-        <w:t xml:space="preserve">: </w:t>
-      </w:r>
-      <w:proofErr w:type="spellStart"/>
-      <w:r>
-        <w:t>fallbackUser</w:t>
-      </w:r>
-      <w:proofErr w:type="spellEnd"/>
-    </w:p>
-    <w:p>
-      <w:pPr>
-        <w:pStyle w:val="AralkYok"/>
-      </w:pPr>
-      <w:r>
-        <w:t xml:space="preserve">                </w:t>
-      </w:r>
-      <w:proofErr w:type="spellStart"/>
-      <w:proofErr w:type="gramStart"/>
-      <w:r>
-        <w:t>fallbackUri</w:t>
-      </w:r>
-      <w:proofErr w:type="spellEnd"/>
-      <w:proofErr w:type="gramEnd"/>
-      <w:r>
-        <w:t xml:space="preserve">: </w:t>
-      </w:r>
-      <w:proofErr w:type="spellStart"/>
-      <w:r>
-        <w:t>forward</w:t>
-      </w:r>
-      <w:proofErr w:type="spellEnd"/>
-      <w:r>
-        <w:t>:/</w:t>
-      </w:r>
-      <w:proofErr w:type="spellStart"/>
-      <w:r>
-        <w:t>fallbackUserDetailService</w:t>
-      </w:r>
-      <w:proofErr w:type="spellEnd"/>
-    </w:p>
-    <w:p>
-      <w:pPr>
-        <w:pStyle w:val="AralkYok"/>
-      </w:pPr>
-      <w:r>
-        <w:t xml:space="preserve">        - </w:t>
-      </w:r>
-      <w:proofErr w:type="spellStart"/>
-      <w:r>
-        <w:t>id</w:t>
-      </w:r>
-      <w:proofErr w:type="spellEnd"/>
-      <w:r>
-        <w:t xml:space="preserve">: </w:t>
-      </w:r>
-      <w:proofErr w:type="spellStart"/>
-      <w:r>
-        <w:t>eventService</w:t>
-      </w:r>
-      <w:proofErr w:type="spellEnd"/>
-    </w:p>
-    <w:p>
-      <w:pPr>
-        <w:pStyle w:val="AralkYok"/>
-      </w:pPr>
-      <w:r>
-        <w:t xml:space="preserve">          </w:t>
-      </w:r>
-      <w:proofErr w:type="spellStart"/>
-      <w:proofErr w:type="gramStart"/>
-      <w:r>
-        <w:t>uri</w:t>
-      </w:r>
-      <w:proofErr w:type="spellEnd"/>
-      <w:proofErr w:type="gramEnd"/>
-      <w:r>
-        <w:t>: lb://EVENT-SERVICE</w:t>
-      </w:r>
-    </w:p>
-    <w:p>
-      <w:pPr>
-        <w:pStyle w:val="AralkYok"/>
-      </w:pPr>
-      <w:r>
-        <w:t xml:space="preserve">          </w:t>
-      </w:r>
-      <w:proofErr w:type="spellStart"/>
-      <w:proofErr w:type="gramStart"/>
-      <w:r>
-        <w:t>predicates</w:t>
-      </w:r>
-      <w:proofErr w:type="spellEnd"/>
-      <w:proofErr w:type="gramEnd"/>
-      <w:r>
-        <w:t>:</w:t>
-      </w:r>
-    </w:p>
-    <w:p>
-      <w:pPr>
-        <w:pStyle w:val="AralkYok"/>
-      </w:pPr>
-      <w:r>
-        <w:t xml:space="preserve">            - </w:t>
-      </w:r>
-      <w:proofErr w:type="spellStart"/>
-      <w:r>
-        <w:t>Path</w:t>
-      </w:r>
-      <w:proofErr w:type="spellEnd"/>
-      <w:r>
-        <w:t>=/</w:t>
-      </w:r>
-      <w:proofErr w:type="spellStart"/>
-      <w:r>
-        <w:t>event</w:t>
-      </w:r>
-      <w:proofErr w:type="spellEnd"/>
-      <w:r>
-        <w:t>/**</w:t>
-      </w:r>
-    </w:p>
-    <w:p>
-      <w:pPr>
-        <w:pStyle w:val="AralkYok"/>
-      </w:pPr>
-      <w:r>
-        <w:t xml:space="preserve">          </w:t>
-      </w:r>
-      <w:proofErr w:type="spellStart"/>
-      <w:proofErr w:type="gramStart"/>
-      <w:r>
-        <w:t>filters</w:t>
-      </w:r>
-      <w:proofErr w:type="spellEnd"/>
-      <w:proofErr w:type="gramEnd"/>
-      <w:r>
-        <w:t>:</w:t>
-      </w:r>
-    </w:p>
-    <w:p>
-      <w:pPr>
-        <w:pStyle w:val="AralkYok"/>
-      </w:pPr>
-      <w:r>
-        <w:t xml:space="preserve">            - </w:t>
-      </w:r>
-      <w:proofErr w:type="spellStart"/>
-      <w:r>
-        <w:t>RewritePath</w:t>
-      </w:r>
-      <w:proofErr w:type="spellEnd"/>
-      <w:r>
-        <w:t>=/</w:t>
-      </w:r>
-      <w:proofErr w:type="gramStart"/>
-      <w:r>
-        <w:t>(?&lt;</w:t>
-      </w:r>
-      <w:proofErr w:type="spellStart"/>
-      <w:proofErr w:type="gramEnd"/>
-      <w:r>
-        <w:t>segment</w:t>
-      </w:r>
-      <w:proofErr w:type="spellEnd"/>
-      <w:r>
-        <w:t>&gt;.*), /$\{</w:t>
-      </w:r>
-      <w:proofErr w:type="spellStart"/>
-      <w:r>
-        <w:t>segment</w:t>
-      </w:r>
-      <w:proofErr w:type="spellEnd"/>
-      <w:r>
-        <w:t>}</w:t>
-      </w:r>
-    </w:p>
-    <w:p>
-      <w:pPr>
-        <w:pStyle w:val="AralkYok"/>
-      </w:pPr>
-      <w:r>
-        <w:t xml:space="preserve">            - name: </w:t>
-      </w:r>
-      <w:proofErr w:type="spellStart"/>
-      <w:r>
-        <w:t>CircuitBreaker</w:t>
-      </w:r>
-      <w:proofErr w:type="spellEnd"/>
-    </w:p>
-    <w:p>
-      <w:pPr>
-        <w:pStyle w:val="AralkYok"/>
-      </w:pPr>
-      <w:r>
-        <w:t xml:space="preserve">              </w:t>
-      </w:r>
-      <w:proofErr w:type="spellStart"/>
-      <w:proofErr w:type="gramStart"/>
-      <w:r>
-        <w:t>args</w:t>
-      </w:r>
-      <w:proofErr w:type="spellEnd"/>
-      <w:proofErr w:type="gramEnd"/>
-      <w:r>
-        <w:t>:</w:t>
-      </w:r>
-    </w:p>
-    <w:p>
-      <w:pPr>
-        <w:pStyle w:val="AralkYok"/>
-      </w:pPr>
-      <w:r>
-        <w:t xml:space="preserve">                </w:t>
-      </w:r>
-      <w:proofErr w:type="gramStart"/>
-      <w:r>
-        <w:t>name</w:t>
-      </w:r>
-      <w:proofErr w:type="gramEnd"/>
-      <w:r>
-        <w:t xml:space="preserve">: </w:t>
-      </w:r>
-      <w:proofErr w:type="spellStart"/>
-      <w:r>
-        <w:t>fallbackEvent</w:t>
-      </w:r>
-      <w:proofErr w:type="spellEnd"/>
-    </w:p>
-    <w:p>
-      <w:pPr>
-        <w:pStyle w:val="AralkYok"/>
-      </w:pPr>
-      <w:r>
-        <w:t xml:space="preserve">                </w:t>
-      </w:r>
-      <w:proofErr w:type="spellStart"/>
-      <w:proofErr w:type="gramStart"/>
-      <w:r>
-        <w:t>fallbackUri</w:t>
-      </w:r>
-      <w:proofErr w:type="spellEnd"/>
-      <w:proofErr w:type="gramEnd"/>
-      <w:r>
-        <w:t xml:space="preserve">: </w:t>
-      </w:r>
-      <w:proofErr w:type="spellStart"/>
-      <w:r>
-        <w:t>forward</w:t>
-      </w:r>
-      <w:proofErr w:type="spellEnd"/>
-      <w:r>
-        <w:t>:/</w:t>
-      </w:r>
-      <w:proofErr w:type="spellStart"/>
-      <w:r>
-        <w:t>fallbackEventService</w:t>
-      </w:r>
-      <w:proofErr w:type="spellEnd"/>
-    </w:p>
-    <w:p>
-      <w:pPr>
-        <w:pStyle w:val="AralkYok"/>
-      </w:pPr>
-      <w:r>
-        <w:t xml:space="preserve">        - </w:t>
-      </w:r>
-      <w:proofErr w:type="spellStart"/>
-      <w:r>
-        <w:t>id</w:t>
-      </w:r>
-      <w:proofErr w:type="spellEnd"/>
-      <w:r>
-        <w:t xml:space="preserve">: </w:t>
-      </w:r>
-      <w:proofErr w:type="spellStart"/>
-      <w:r>
-        <w:t>commentService</w:t>
-      </w:r>
-      <w:proofErr w:type="spellEnd"/>
-    </w:p>
-    <w:p>
-      <w:pPr>
-        <w:pStyle w:val="AralkYok"/>
-      </w:pPr>
-      <w:r>
-        <w:t xml:space="preserve">          </w:t>
-      </w:r>
-      <w:proofErr w:type="spellStart"/>
-      <w:proofErr w:type="gramStart"/>
-      <w:r>
-        <w:t>uri</w:t>
-      </w:r>
-      <w:proofErr w:type="spellEnd"/>
-      <w:proofErr w:type="gramEnd"/>
-      <w:r>
-        <w:t>: lb://COMMENT-SERVICE</w:t>
-      </w:r>
-    </w:p>
-    <w:p>
-      <w:pPr>
-        <w:pStyle w:val="AralkYok"/>
-      </w:pPr>
-      <w:r>
-        <w:t xml:space="preserve">          </w:t>
-      </w:r>
-      <w:proofErr w:type="spellStart"/>
-      <w:proofErr w:type="gramStart"/>
-      <w:r>
-        <w:t>predicates</w:t>
-      </w:r>
-      <w:proofErr w:type="spellEnd"/>
-      <w:proofErr w:type="gramEnd"/>
-      <w:r>
-        <w:t>:</w:t>
-      </w:r>
-    </w:p>
-    <w:p>
-      <w:pPr>
-        <w:pStyle w:val="AralkYok"/>
-      </w:pPr>
-      <w:r>
-        <w:t xml:space="preserve">            - </w:t>
-      </w:r>
-      <w:proofErr w:type="spellStart"/>
-      <w:r>
-        <w:t>Path</w:t>
-      </w:r>
-      <w:proofErr w:type="spellEnd"/>
-      <w:r>
-        <w:t>=/</w:t>
-      </w:r>
-      <w:proofErr w:type="spellStart"/>
-      <w:r>
-        <w:t>comment</w:t>
-      </w:r>
-      <w:proofErr w:type="spellEnd"/>
-      <w:r>
-        <w:t>/**</w:t>
-      </w:r>
-    </w:p>
-    <w:p>
-      <w:pPr>
-        <w:pStyle w:val="AralkYok"/>
-      </w:pPr>
-      <w:r>
-        <w:t xml:space="preserve">          </w:t>
-      </w:r>
-      <w:proofErr w:type="spellStart"/>
-      <w:proofErr w:type="gramStart"/>
-      <w:r>
-        <w:t>filters</w:t>
-      </w:r>
-      <w:proofErr w:type="spellEnd"/>
-      <w:proofErr w:type="gramEnd"/>
-      <w:r>
-        <w:t>:</w:t>
-      </w:r>
-    </w:p>
-    <w:p>
-      <w:pPr>
-        <w:pStyle w:val="AralkYok"/>
-      </w:pPr>
-      <w:r>
-        <w:t xml:space="preserve">            - </w:t>
-      </w:r>
-      <w:proofErr w:type="spellStart"/>
-      <w:r>
-        <w:t>RewritePath</w:t>
-      </w:r>
-      <w:proofErr w:type="spellEnd"/>
-      <w:r>
-        <w:t>=/</w:t>
-      </w:r>
-      <w:proofErr w:type="gramStart"/>
-      <w:r>
-        <w:t>(?&lt;</w:t>
-      </w:r>
-      <w:proofErr w:type="spellStart"/>
-      <w:proofErr w:type="gramEnd"/>
-      <w:r>
-        <w:t>segment</w:t>
-      </w:r>
-      <w:proofErr w:type="spellEnd"/>
-      <w:r>
-        <w:t>&gt;.*), /$\{</w:t>
-      </w:r>
-      <w:proofErr w:type="spellStart"/>
-      <w:r>
-        <w:t>segment</w:t>
-      </w:r>
-      <w:proofErr w:type="spellEnd"/>
-      <w:r>
-        <w:t>}</w:t>
-      </w:r>
-    </w:p>
-    <w:p>
-      <w:pPr>
-        <w:pStyle w:val="AralkYok"/>
-      </w:pPr>
-      <w:r>
-        <w:t xml:space="preserve">            - name: </w:t>
-      </w:r>
-      <w:proofErr w:type="spellStart"/>
-      <w:r>
-        <w:t>CircuitBreaker</w:t>
-      </w:r>
-      <w:proofErr w:type="spellEnd"/>
-    </w:p>
-    <w:p>
-      <w:pPr>
-        <w:pStyle w:val="AralkYok"/>
-      </w:pPr>
-      <w:r>
-        <w:t xml:space="preserve">              </w:t>
-      </w:r>
-      <w:proofErr w:type="spellStart"/>
-      <w:proofErr w:type="gramStart"/>
-      <w:r>
-        <w:t>args</w:t>
-      </w:r>
-      <w:proofErr w:type="spellEnd"/>
-      <w:proofErr w:type="gramEnd"/>
-      <w:r>
-        <w:t>:</w:t>
-      </w:r>
-    </w:p>
-    <w:p>
-      <w:pPr>
-        <w:pStyle w:val="AralkYok"/>
-      </w:pPr>
-      <w:r>
-        <w:t xml:space="preserve">                </w:t>
-      </w:r>
-      <w:proofErr w:type="gramStart"/>
-      <w:r>
-        <w:t>name</w:t>
-      </w:r>
-      <w:proofErr w:type="gramEnd"/>
-      <w:r>
-        <w:t xml:space="preserve">: </w:t>
-      </w:r>
-      <w:proofErr w:type="spellStart"/>
-      <w:r>
-        <w:t>fallbackComment</w:t>
-      </w:r>
-      <w:proofErr w:type="spellEnd"/>
-    </w:p>
-    <w:p>
-      <w:pPr>
-        <w:pStyle w:val="AralkYok"/>
-      </w:pPr>
-      <w:r>
-        <w:t xml:space="preserve">                </w:t>
-      </w:r>
-      <w:proofErr w:type="spellStart"/>
-      <w:proofErr w:type="gramStart"/>
-      <w:r>
-        <w:t>fallbackUri</w:t>
-      </w:r>
-      <w:proofErr w:type="spellEnd"/>
-      <w:proofErr w:type="gramEnd"/>
-      <w:r>
-        <w:t xml:space="preserve">: </w:t>
-      </w:r>
-      <w:proofErr w:type="spellStart"/>
-      <w:r>
-        <w:t>forward</w:t>
-      </w:r>
-      <w:proofErr w:type="spellEnd"/>
-      <w:r>
-        <w:t>:/</w:t>
-      </w:r>
-      <w:proofErr w:type="spellStart"/>
-      <w:r>
-        <w:t>fallbackCommentService</w:t>
-      </w:r>
-      <w:proofErr w:type="spellEnd"/>
-    </w:p>
-    <w:p>
-      <w:pPr>
-        <w:pStyle w:val="AralkYok"/>
-      </w:pPr>
-      <w:r>
-        <w:t xml:space="preserve">        - </w:t>
-      </w:r>
-      <w:proofErr w:type="spellStart"/>
-      <w:r>
-        <w:t>id</w:t>
-      </w:r>
-      <w:proofErr w:type="spellEnd"/>
-      <w:r>
-        <w:t xml:space="preserve">: </w:t>
-      </w:r>
-      <w:proofErr w:type="spellStart"/>
-      <w:r>
-        <w:t>participantService</w:t>
-      </w:r>
-      <w:proofErr w:type="spellEnd"/>
-    </w:p>
-    <w:p>
-      <w:pPr>
-        <w:pStyle w:val="AralkYok"/>
-      </w:pPr>
-      <w:r>
-        <w:t xml:space="preserve">          </w:t>
-      </w:r>
-      <w:proofErr w:type="spellStart"/>
-      <w:proofErr w:type="gramStart"/>
-      <w:r>
-        <w:t>uri</w:t>
-      </w:r>
-      <w:proofErr w:type="spellEnd"/>
-      <w:proofErr w:type="gramEnd"/>
-      <w:r>
-        <w:t>: lb://PARTICIPANT-SERVICE</w:t>
-      </w:r>
-    </w:p>
-    <w:p>
-      <w:pPr>
-        <w:pStyle w:val="AralkYok"/>
-      </w:pPr>
-      <w:r>
-        <w:t xml:space="preserve">          </w:t>
-      </w:r>
-      <w:proofErr w:type="spellStart"/>
-      <w:proofErr w:type="gramStart"/>
-      <w:r>
-        <w:t>predicates</w:t>
-      </w:r>
-      <w:proofErr w:type="spellEnd"/>
-      <w:proofErr w:type="gramEnd"/>
-      <w:r>
-        <w:t>:</w:t>
-      </w:r>
-    </w:p>
-    <w:p>
-      <w:pPr>
-        <w:pStyle w:val="AralkYok"/>
-      </w:pPr>
-      <w:r>
-        <w:t xml:space="preserve">            - </w:t>
-      </w:r>
-      <w:proofErr w:type="spellStart"/>
-      <w:r>
-        <w:t>Path</w:t>
-      </w:r>
-      <w:proofErr w:type="spellEnd"/>
-      <w:r>
-        <w:t>=/</w:t>
-      </w:r>
-      <w:proofErr w:type="spellStart"/>
-      <w:r>
-        <w:t>participant</w:t>
-      </w:r>
-      <w:proofErr w:type="spellEnd"/>
-      <w:r>
-        <w:t>/**</w:t>
-      </w:r>
-    </w:p>
-    <w:p>
-      <w:pPr>
-        <w:pStyle w:val="AralkYok"/>
-      </w:pPr>
-      <w:r>
-        <w:t xml:space="preserve">          </w:t>
-      </w:r>
-      <w:proofErr w:type="spellStart"/>
-      <w:proofErr w:type="gramStart"/>
-      <w:r>
-        <w:t>filters</w:t>
-      </w:r>
-      <w:proofErr w:type="spellEnd"/>
-      <w:proofErr w:type="gramEnd"/>
-      <w:r>
-        <w:t>:</w:t>
-      </w:r>
-    </w:p>
-    <w:p>
-      <w:pPr>
-        <w:pStyle w:val="AralkYok"/>
-      </w:pPr>
-      <w:r>
-        <w:t xml:space="preserve">            - </w:t>
-      </w:r>
-      <w:proofErr w:type="spellStart"/>
-      <w:r>
-        <w:t>RewritePath</w:t>
-      </w:r>
-      <w:proofErr w:type="spellEnd"/>
-      <w:r>
-        <w:t>=/</w:t>
-      </w:r>
-      <w:proofErr w:type="gramStart"/>
-      <w:r>
-        <w:t>(?&lt;</w:t>
-      </w:r>
-      <w:proofErr w:type="spellStart"/>
-      <w:proofErr w:type="gramEnd"/>
-      <w:r>
-        <w:t>segment</w:t>
-      </w:r>
-      <w:proofErr w:type="spellEnd"/>
-      <w:r>
-        <w:t>&gt;.*), /$\{</w:t>
-      </w:r>
-      <w:proofErr w:type="spellStart"/>
-      <w:r>
-        <w:t>segment</w:t>
-      </w:r>
-      <w:proofErr w:type="spellEnd"/>
-      <w:r>
-        <w:t>}</w:t>
-      </w:r>
-    </w:p>
-    <w:p>
-      <w:pPr>
-        <w:pStyle w:val="AralkYok"/>
-      </w:pPr>
-      <w:r>
-        <w:t xml:space="preserve">            - name: </w:t>
-      </w:r>
-      <w:proofErr w:type="spellStart"/>
-      <w:r>
-        <w:t>CircuitBreaker</w:t>
-      </w:r>
-      <w:proofErr w:type="spellEnd"/>
-    </w:p>
-    <w:p>
-      <w:pPr>
-        <w:pStyle w:val="AralkYok"/>
-      </w:pPr>
-      <w:r>
-        <w:t xml:space="preserve">              </w:t>
-      </w:r>
-      <w:proofErr w:type="spellStart"/>
-      <w:proofErr w:type="gramStart"/>
-      <w:r>
-        <w:t>args</w:t>
-      </w:r>
-      <w:proofErr w:type="spellEnd"/>
-      <w:proofErr w:type="gramEnd"/>
-      <w:r>
-        <w:t>:</w:t>
-      </w:r>
-    </w:p>
-    <w:p>
-      <w:pPr>
-        <w:pStyle w:val="AralkYok"/>
-      </w:pPr>
-      <w:r>
-        <w:t xml:space="preserve">                </w:t>
-      </w:r>
-      <w:proofErr w:type="gramStart"/>
-      <w:r>
-        <w:t>name</w:t>
-      </w:r>
-      <w:proofErr w:type="gramEnd"/>
-      <w:r>
-        <w:t xml:space="preserve">: </w:t>
-      </w:r>
-      <w:proofErr w:type="spellStart"/>
-      <w:r>
-        <w:t>fallbackParticipant</w:t>
-      </w:r>
-      <w:proofErr w:type="spellEnd"/>
-    </w:p>
-    <w:p>
-      <w:pPr>
-        <w:pStyle w:val="AralkYok"/>
-      </w:pPr>
-      <w:r>
-        <w:t xml:space="preserve">                </w:t>
-      </w:r>
-      <w:proofErr w:type="spellStart"/>
-      <w:proofErr w:type="gramStart"/>
-      <w:r>
-        <w:t>fallbackUri</w:t>
-      </w:r>
-      <w:proofErr w:type="spellEnd"/>
-      <w:proofErr w:type="gramEnd"/>
-      <w:r>
-        <w:t xml:space="preserve">: </w:t>
-      </w:r>
-      <w:proofErr w:type="spellStart"/>
-      <w:r>
-        <w:t>forward</w:t>
-      </w:r>
-      <w:proofErr w:type="spellEnd"/>
-      <w:r>
-        <w:t>:/</w:t>
-      </w:r>
-      <w:proofErr w:type="spellStart"/>
-      <w:r>
-        <w:t>fallbackParticipantService</w:t>
-      </w:r>
-      <w:proofErr w:type="spellEnd"/>
-    </w:p>
-    <w:p>
-      <w:pPr>
-        <w:pStyle w:val="AralkYok"/>
-      </w:pPr>
-      <w:proofErr w:type="gramStart"/>
-      <w:r>
-        <w:t>resilience</w:t>
-      </w:r>
-      <w:proofErr w:type="gramEnd"/>
-      <w:r>
-        <w:t>4j:</w:t>
-      </w:r>
-    </w:p>
-    <w:p>
-      <w:pPr>
-        <w:pStyle w:val="AralkYok"/>
-      </w:pPr>
-      <w:r>
-        <w:t xml:space="preserve">  </w:t>
-      </w:r>
-      <w:proofErr w:type="spellStart"/>
-      <w:proofErr w:type="gramStart"/>
-      <w:r>
-        <w:t>circuitbreaker</w:t>
-      </w:r>
-      <w:proofErr w:type="spellEnd"/>
-      <w:proofErr w:type="gramEnd"/>
-      <w:r>
-        <w:t>:</w:t>
-      </w:r>
-    </w:p>
-    <w:p>
-      <w:pPr>
-        <w:pStyle w:val="AralkYok"/>
-      </w:pPr>
-      <w:r>
-        <w:t xml:space="preserve">    </w:t>
-      </w:r>
-      <w:proofErr w:type="spellStart"/>
-      <w:proofErr w:type="gramStart"/>
-      <w:r>
-        <w:t>instances</w:t>
-      </w:r>
-      <w:proofErr w:type="spellEnd"/>
-      <w:proofErr w:type="gramEnd"/>
-      <w:r>
-        <w:t>:</w:t>
-      </w:r>
-    </w:p>
-    <w:p>
-      <w:pPr>
-        <w:pStyle w:val="AralkYok"/>
-      </w:pPr>
-      <w:r>
-        <w:t xml:space="preserve">      </w:t>
-      </w:r>
-      <w:proofErr w:type="spellStart"/>
-      <w:proofErr w:type="gramStart"/>
-      <w:r>
-        <w:t>fallbackAuth</w:t>
-      </w:r>
-      <w:proofErr w:type="spellEnd"/>
-      <w:proofErr w:type="gramEnd"/>
-      <w:r>
-        <w:t>:</w:t>
-      </w:r>
-    </w:p>
-    <w:p>
-      <w:pPr>
-        <w:pStyle w:val="AralkYok"/>
-      </w:pPr>
-      <w:r>
         <w:t xml:space="preserve">        </w:t>
       </w:r>
       <w:proofErr w:type="spellStart"/>
-      <w:proofErr w:type="gramStart"/>
       <w:r>
         <w:t>slidingWindowType</w:t>
       </w:r>
       <w:proofErr w:type="spellEnd"/>
-      <w:proofErr w:type="gramEnd"/>
       <w:r>
         <w:t xml:space="preserve">: COUNT_BASED #Kayıt altına alınan data kıstası. Saniye </w:t>
       </w:r>
@@ -9369,12 +9177,10 @@
         <w:t xml:space="preserve">        </w:t>
       </w:r>
       <w:proofErr w:type="spellStart"/>
-      <w:proofErr w:type="gramStart"/>
       <w:r>
         <w:t>slidingWindowSize</w:t>
       </w:r>
       <w:proofErr w:type="spellEnd"/>
-      <w:proofErr w:type="gramEnd"/>
       <w:r>
         <w:t>: 100 #Son x datanın dikkate alınmasını sağlar.</w:t>
       </w:r>
@@ -9387,12 +9193,10 @@
         <w:t xml:space="preserve">        </w:t>
       </w:r>
       <w:proofErr w:type="spellStart"/>
-      <w:proofErr w:type="gramStart"/>
       <w:r>
         <w:t>minimumNumberOfCalls</w:t>
       </w:r>
       <w:proofErr w:type="spellEnd"/>
-      <w:proofErr w:type="gramEnd"/>
       <w:r>
         <w:t>: 50 #Asgari kayıt sayısını belirler. Bu kayıt sayısından sonra algoritmalar çalışacaktır.</w:t>
       </w:r>
@@ -9405,12 +9209,10 @@
         <w:t xml:space="preserve">        </w:t>
       </w:r>
       <w:proofErr w:type="spellStart"/>
-      <w:proofErr w:type="gramStart"/>
       <w:r>
         <w:t>permittedNumberOfCallsInHalfOpenState</w:t>
       </w:r>
       <w:proofErr w:type="spellEnd"/>
-      <w:proofErr w:type="gramEnd"/>
       <w:r>
         <w:t xml:space="preserve">: 20 #Sigora yarı açıkken yapılacak </w:t>
       </w:r>
@@ -9432,12 +9234,10 @@
         <w:t xml:space="preserve">        </w:t>
       </w:r>
       <w:proofErr w:type="spellStart"/>
-      <w:proofErr w:type="gramStart"/>
       <w:r>
         <w:t>automaticTransitionFromOpenToHalfOpenEnabled</w:t>
       </w:r>
       <w:proofErr w:type="spellEnd"/>
-      <w:proofErr w:type="gramEnd"/>
       <w:r>
         <w:t xml:space="preserve">: </w:t>
       </w:r>
@@ -9474,12 +9274,10 @@
         <w:t xml:space="preserve">        </w:t>
       </w:r>
       <w:proofErr w:type="spellStart"/>
-      <w:proofErr w:type="gramStart"/>
       <w:r>
         <w:t>failureRateThreshold</w:t>
       </w:r>
       <w:proofErr w:type="spellEnd"/>
-      <w:proofErr w:type="gramEnd"/>
       <w:r>
         <w:t>: 50 #% cinsinden ne kadar bir fail oranı olursa sigorta açık konuma gelecek bilgisi girilir.</w:t>
       </w:r>
@@ -9492,12 +9290,10 @@
         <w:t xml:space="preserve">        </w:t>
       </w:r>
       <w:proofErr w:type="spellStart"/>
-      <w:proofErr w:type="gramStart"/>
       <w:r>
         <w:t>waitDurationInOpenState</w:t>
       </w:r>
       <w:proofErr w:type="spellEnd"/>
-      <w:proofErr w:type="gramEnd"/>
       <w:r>
         <w:t>: 10s #Açık olan devre saniye sonra yarı açık hal gelecektir.</w:t>
       </w:r>
@@ -9510,12 +9306,10 @@
         <w:t xml:space="preserve">        </w:t>
       </w:r>
       <w:proofErr w:type="spellStart"/>
-      <w:proofErr w:type="gramStart"/>
       <w:r>
         <w:t>slowCallDurationThreshold</w:t>
       </w:r>
       <w:proofErr w:type="spellEnd"/>
-      <w:proofErr w:type="gramEnd"/>
       <w:r>
         <w:t xml:space="preserve">: 10s #Saniye üzerinde dönen </w:t>
       </w:r>
@@ -9536,12 +9330,10 @@
         <w:t xml:space="preserve">        </w:t>
       </w:r>
       <w:proofErr w:type="spellStart"/>
-      <w:proofErr w:type="gramStart"/>
       <w:r>
         <w:t>slowCallRateThreshold</w:t>
       </w:r>
       <w:proofErr w:type="spellEnd"/>
-      <w:proofErr w:type="gramEnd"/>
       <w:r>
         <w:t xml:space="preserve">: 90 #Yavaş </w:t>
       </w:r>
@@ -9573,12 +9365,10 @@
         <w:t xml:space="preserve">        </w:t>
       </w:r>
       <w:proofErr w:type="spellStart"/>
-      <w:proofErr w:type="gramStart"/>
       <w:r>
         <w:t>registerHealthIndicator</w:t>
       </w:r>
       <w:proofErr w:type="spellEnd"/>
-      <w:proofErr w:type="gramEnd"/>
       <w:r>
         <w:t xml:space="preserve">: </w:t>
       </w:r>
@@ -9599,12 +9389,10 @@
         <w:t xml:space="preserve">      </w:t>
       </w:r>
       <w:proofErr w:type="spellStart"/>
-      <w:proofErr w:type="gramStart"/>
       <w:r>
         <w:t>fallbackUser</w:t>
       </w:r>
       <w:proofErr w:type="spellEnd"/>
-      <w:proofErr w:type="gramEnd"/>
       <w:r>
         <w:t>:</w:t>
       </w:r>
@@ -9620,12 +9408,10 @@
         <w:t xml:space="preserve">        </w:t>
       </w:r>
       <w:proofErr w:type="spellStart"/>
-      <w:proofErr w:type="gramStart"/>
       <w:r>
         <w:t>slidingWindowType</w:t>
       </w:r>
       <w:proofErr w:type="spellEnd"/>
-      <w:proofErr w:type="gramEnd"/>
       <w:r>
         <w:t xml:space="preserve">: COUNT_BASED #Kayıt altına alınan data kıstası. Saniye </w:t>
       </w:r>
@@ -9649,12 +9435,10 @@
         <w:t xml:space="preserve">        </w:t>
       </w:r>
       <w:proofErr w:type="spellStart"/>
-      <w:proofErr w:type="gramStart"/>
       <w:r>
         <w:t>slidingWindowSize</w:t>
       </w:r>
       <w:proofErr w:type="spellEnd"/>
-      <w:proofErr w:type="gramEnd"/>
       <w:r>
         <w:t>: 100 #Son x datanın dikkate alınmasını sağlar.</w:t>
       </w:r>
@@ -9670,12 +9454,10 @@
         <w:t xml:space="preserve">        </w:t>
       </w:r>
       <w:proofErr w:type="spellStart"/>
-      <w:proofErr w:type="gramStart"/>
       <w:r>
         <w:t>minimumNumberOfCalls</w:t>
       </w:r>
       <w:proofErr w:type="spellEnd"/>
-      <w:proofErr w:type="gramEnd"/>
       <w:r>
         <w:t>: 50 #Asgari kayıt sayısını belirler. Bu kayıt sayısından sonra algoritmalar çalışacaktır.</w:t>
       </w:r>
@@ -9691,12 +9473,10 @@
         <w:t xml:space="preserve">        </w:t>
       </w:r>
       <w:proofErr w:type="spellStart"/>
-      <w:proofErr w:type="gramStart"/>
       <w:r>
         <w:t>permittedNumberOfCallsInHalfOpenState</w:t>
       </w:r>
       <w:proofErr w:type="spellEnd"/>
-      <w:proofErr w:type="gramEnd"/>
       <w:r>
         <w:t xml:space="preserve">: 20 #Sigora yarı açıkken yapılacak </w:t>
       </w:r>
@@ -9720,12 +9500,10 @@
         <w:t xml:space="preserve">        </w:t>
       </w:r>
       <w:proofErr w:type="spellStart"/>
-      <w:proofErr w:type="gramStart"/>
       <w:r>
         <w:t>automaticTransitionFromOpenToHalfOpenEnabled</w:t>
       </w:r>
       <w:proofErr w:type="spellEnd"/>
-      <w:proofErr w:type="gramEnd"/>
       <w:r>
         <w:t xml:space="preserve">: </w:t>
       </w:r>
@@ -9765,12 +9543,10 @@
         <w:t xml:space="preserve">        </w:t>
       </w:r>
       <w:proofErr w:type="spellStart"/>
-      <w:proofErr w:type="gramStart"/>
       <w:r>
         <w:t>failureRateThreshold</w:t>
       </w:r>
       <w:proofErr w:type="spellEnd"/>
-      <w:proofErr w:type="gramEnd"/>
       <w:r>
         <w:t>: 50 #% cinsinden ne kadar bir fail oranı olursa sigorta açık konuma gelecek bilgisi girilir.</w:t>
       </w:r>
@@ -9786,12 +9562,10 @@
         <w:t xml:space="preserve">        </w:t>
       </w:r>
       <w:proofErr w:type="spellStart"/>
-      <w:proofErr w:type="gramStart"/>
       <w:r>
         <w:t>waitDurationInOpenState</w:t>
       </w:r>
       <w:proofErr w:type="spellEnd"/>
-      <w:proofErr w:type="gramEnd"/>
       <w:r>
         <w:t>: 10s #Açık olan devre saniye sonra yarı açık hal gelecektir.</w:t>
       </w:r>
@@ -9807,12 +9581,10 @@
         <w:t xml:space="preserve">        </w:t>
       </w:r>
       <w:proofErr w:type="spellStart"/>
-      <w:proofErr w:type="gramStart"/>
       <w:r>
         <w:t>slowCallDurationThreshold</w:t>
       </w:r>
       <w:proofErr w:type="spellEnd"/>
-      <w:proofErr w:type="gramEnd"/>
       <w:r>
         <w:t xml:space="preserve">: 10s #Saniye üzerinde dönen </w:t>
       </w:r>
@@ -9836,12 +9608,10 @@
         <w:t xml:space="preserve">        </w:t>
       </w:r>
       <w:proofErr w:type="spellStart"/>
-      <w:proofErr w:type="gramStart"/>
       <w:r>
         <w:t>slowCallRateThreshold</w:t>
       </w:r>
       <w:proofErr w:type="spellEnd"/>
-      <w:proofErr w:type="gramEnd"/>
       <w:r>
         <w:t xml:space="preserve">: 90 #Yavaş </w:t>
       </w:r>
@@ -9873,12 +9643,10 @@
         <w:t xml:space="preserve">        </w:t>
       </w:r>
       <w:proofErr w:type="spellStart"/>
-      <w:proofErr w:type="gramStart"/>
       <w:r>
         <w:t>registerHealthIndicator</w:t>
       </w:r>
       <w:proofErr w:type="spellEnd"/>
-      <w:proofErr w:type="gramEnd"/>
       <w:r>
         <w:t xml:space="preserve">: </w:t>
       </w:r>
@@ -9899,12 +9667,10 @@
         <w:t xml:space="preserve">      </w:t>
       </w:r>
       <w:proofErr w:type="spellStart"/>
-      <w:proofErr w:type="gramStart"/>
       <w:r>
         <w:t>fallbackEvent</w:t>
       </w:r>
       <w:proofErr w:type="spellEnd"/>
-      <w:proofErr w:type="gramEnd"/>
       <w:r>
         <w:t>:</w:t>
       </w:r>
@@ -9920,12 +9686,10 @@
         <w:t xml:space="preserve">        </w:t>
       </w:r>
       <w:proofErr w:type="spellStart"/>
-      <w:proofErr w:type="gramStart"/>
       <w:r>
         <w:t>slidingWindowType</w:t>
       </w:r>
       <w:proofErr w:type="spellEnd"/>
-      <w:proofErr w:type="gramEnd"/>
       <w:r>
         <w:t xml:space="preserve">: COUNT_BASED #Kayıt altına alınan data kıstası. Saniye </w:t>
       </w:r>
@@ -9949,12 +9713,10 @@
         <w:t xml:space="preserve">        </w:t>
       </w:r>
       <w:proofErr w:type="spellStart"/>
-      <w:proofErr w:type="gramStart"/>
       <w:r>
         <w:t>slidingWindowSize</w:t>
       </w:r>
       <w:proofErr w:type="spellEnd"/>
-      <w:proofErr w:type="gramEnd"/>
       <w:r>
         <w:t>: 100 #Son x datanın dikkate alınmasını sağlar.</w:t>
       </w:r>
@@ -9970,12 +9732,10 @@
         <w:t xml:space="preserve">        </w:t>
       </w:r>
       <w:proofErr w:type="spellStart"/>
-      <w:proofErr w:type="gramStart"/>
       <w:r>
         <w:t>minimumNumberOfCalls</w:t>
       </w:r>
       <w:proofErr w:type="spellEnd"/>
-      <w:proofErr w:type="gramEnd"/>
       <w:r>
         <w:t>: 50 #Asgari kayıt sayısını belirler. Bu kayıt sayısından sonra algoritmalar çalışacaktır.</w:t>
       </w:r>
@@ -9991,12 +9751,10 @@
         <w:t xml:space="preserve">        </w:t>
       </w:r>
       <w:proofErr w:type="spellStart"/>
-      <w:proofErr w:type="gramStart"/>
       <w:r>
         <w:t>permittedNumberOfCallsInHalfOpenState</w:t>
       </w:r>
       <w:proofErr w:type="spellEnd"/>
-      <w:proofErr w:type="gramEnd"/>
       <w:r>
         <w:t xml:space="preserve">: 20 #Sigora yarı açıkken yapılacak </w:t>
       </w:r>
@@ -10020,12 +9778,10 @@
         <w:t xml:space="preserve">        </w:t>
       </w:r>
       <w:proofErr w:type="spellStart"/>
-      <w:proofErr w:type="gramStart"/>
       <w:r>
         <w:t>automaticTransitionFromOpenToHalfOpenEnabled</w:t>
       </w:r>
       <w:proofErr w:type="spellEnd"/>
-      <w:proofErr w:type="gramEnd"/>
       <w:r>
         <w:t xml:space="preserve">: </w:t>
       </w:r>
@@ -10065,12 +9821,10 @@
         <w:t xml:space="preserve">        </w:t>
       </w:r>
       <w:proofErr w:type="spellStart"/>
-      <w:proofErr w:type="gramStart"/>
       <w:r>
         <w:t>failureRateThreshold</w:t>
       </w:r>
       <w:proofErr w:type="spellEnd"/>
-      <w:proofErr w:type="gramEnd"/>
       <w:r>
         <w:t>: 50 #% cinsinden ne kadar bir fail oranı olursa sigorta açık konuma gelecek bilgisi girilir.</w:t>
       </w:r>
@@ -10086,12 +9840,10 @@
         <w:t xml:space="preserve">        </w:t>
       </w:r>
       <w:proofErr w:type="spellStart"/>
-      <w:proofErr w:type="gramStart"/>
       <w:r>
         <w:t>waitDurationInOpenState</w:t>
       </w:r>
       <w:proofErr w:type="spellEnd"/>
-      <w:proofErr w:type="gramEnd"/>
       <w:r>
         <w:t>: 10s #Açık olan devre saniye sonra yarı açık hal gelecektir.</w:t>
       </w:r>
@@ -10107,12 +9859,10 @@
         <w:t xml:space="preserve">        </w:t>
       </w:r>
       <w:proofErr w:type="spellStart"/>
-      <w:proofErr w:type="gramStart"/>
       <w:r>
         <w:t>slowCallDurationThreshold</w:t>
       </w:r>
       <w:proofErr w:type="spellEnd"/>
-      <w:proofErr w:type="gramEnd"/>
       <w:r>
         <w:t xml:space="preserve">: 10s #Saniye üzerinde dönen </w:t>
       </w:r>
@@ -10136,12 +9886,10 @@
         <w:t xml:space="preserve">        </w:t>
       </w:r>
       <w:proofErr w:type="spellStart"/>
-      <w:proofErr w:type="gramStart"/>
       <w:r>
         <w:t>slowCallRateThreshold</w:t>
       </w:r>
       <w:proofErr w:type="spellEnd"/>
-      <w:proofErr w:type="gramEnd"/>
       <w:r>
         <w:t xml:space="preserve">: 90 #Yavaş </w:t>
       </w:r>
@@ -10173,12 +9921,10 @@
         <w:t xml:space="preserve">        </w:t>
       </w:r>
       <w:proofErr w:type="spellStart"/>
-      <w:proofErr w:type="gramStart"/>
       <w:r>
         <w:t>registerHealthIndicator</w:t>
       </w:r>
       <w:proofErr w:type="spellEnd"/>
-      <w:proofErr w:type="gramEnd"/>
       <w:r>
         <w:t xml:space="preserve">: </w:t>
       </w:r>
@@ -10199,12 +9945,10 @@
         <w:t xml:space="preserve">      </w:t>
       </w:r>
       <w:proofErr w:type="spellStart"/>
-      <w:proofErr w:type="gramStart"/>
       <w:r>
         <w:t>fallbackComment</w:t>
       </w:r>
       <w:proofErr w:type="spellEnd"/>
-      <w:proofErr w:type="gramEnd"/>
       <w:r>
         <w:t>:</w:t>
       </w:r>
@@ -10220,12 +9964,10 @@
         <w:t xml:space="preserve">        </w:t>
       </w:r>
       <w:proofErr w:type="spellStart"/>
-      <w:proofErr w:type="gramStart"/>
       <w:r>
         <w:t>slidingWindowType</w:t>
       </w:r>
       <w:proofErr w:type="spellEnd"/>
-      <w:proofErr w:type="gramEnd"/>
       <w:r>
         <w:t xml:space="preserve">: COUNT_BASED #Kayıt altına alınan data kıstası. Saniye </w:t>
       </w:r>
@@ -10249,12 +9991,10 @@
         <w:t xml:space="preserve">        </w:t>
       </w:r>
       <w:proofErr w:type="spellStart"/>
-      <w:proofErr w:type="gramStart"/>
       <w:r>
         <w:t>slidingWindowSize</w:t>
       </w:r>
       <w:proofErr w:type="spellEnd"/>
-      <w:proofErr w:type="gramEnd"/>
       <w:r>
         <w:t>: 100 #Son x datanın dikkate alınmasını sağlar.</w:t>
       </w:r>
@@ -10270,12 +10010,10 @@
         <w:t xml:space="preserve">        </w:t>
       </w:r>
       <w:proofErr w:type="spellStart"/>
-      <w:proofErr w:type="gramStart"/>
       <w:r>
         <w:t>minimumNumberOfCalls</w:t>
       </w:r>
       <w:proofErr w:type="spellEnd"/>
-      <w:proofErr w:type="gramEnd"/>
       <w:r>
         <w:t>: 50 #Asgari kayıt sayısını belirler. Bu kayıt sayısından sonra algoritmalar çalışacaktır.</w:t>
       </w:r>
@@ -10291,12 +10029,10 @@
         <w:t xml:space="preserve">        </w:t>
       </w:r>
       <w:proofErr w:type="spellStart"/>
-      <w:proofErr w:type="gramStart"/>
       <w:r>
         <w:t>permittedNumberOfCallsInHalfOpenState</w:t>
       </w:r>
       <w:proofErr w:type="spellEnd"/>
-      <w:proofErr w:type="gramEnd"/>
       <w:r>
         <w:t xml:space="preserve">: 20 #Sigora yarı açıkken yapılacak </w:t>
       </w:r>
@@ -10320,12 +10056,10 @@
         <w:t xml:space="preserve">        </w:t>
       </w:r>
       <w:proofErr w:type="spellStart"/>
-      <w:proofErr w:type="gramStart"/>
       <w:r>
         <w:t>automaticTransitionFromOpenToHalfOpenEnabled</w:t>
       </w:r>
       <w:proofErr w:type="spellEnd"/>
-      <w:proofErr w:type="gramEnd"/>
       <w:r>
         <w:t xml:space="preserve">: </w:t>
       </w:r>
@@ -10365,12 +10099,10 @@
         <w:t xml:space="preserve">        </w:t>
       </w:r>
       <w:proofErr w:type="spellStart"/>
-      <w:proofErr w:type="gramStart"/>
       <w:r>
         <w:t>failureRateThreshold</w:t>
       </w:r>
       <w:proofErr w:type="spellEnd"/>
-      <w:proofErr w:type="gramEnd"/>
       <w:r>
         <w:t>: 50 #% cinsinden ne kadar bir fail oranı olursa sigorta açık konuma gelecek bilgisi girilir.</w:t>
       </w:r>
@@ -10386,12 +10118,10 @@
         <w:t xml:space="preserve">        </w:t>
       </w:r>
       <w:proofErr w:type="spellStart"/>
-      <w:proofErr w:type="gramStart"/>
       <w:r>
         <w:t>waitDurationInOpenState</w:t>
       </w:r>
       <w:proofErr w:type="spellEnd"/>
-      <w:proofErr w:type="gramEnd"/>
       <w:r>
         <w:t>: 10s #Açık olan devre saniye sonra yarı açık hal gelecektir.</w:t>
       </w:r>
@@ -10407,12 +10137,10 @@
         <w:t xml:space="preserve">        </w:t>
       </w:r>
       <w:proofErr w:type="spellStart"/>
-      <w:proofErr w:type="gramStart"/>
       <w:r>
         <w:t>slowCallDurationThreshold</w:t>
       </w:r>
       <w:proofErr w:type="spellEnd"/>
-      <w:proofErr w:type="gramEnd"/>
       <w:r>
         <w:t xml:space="preserve">: 10s #Saniye üzerinde dönen </w:t>
       </w:r>
@@ -10436,12 +10164,10 @@
         <w:t xml:space="preserve">        </w:t>
       </w:r>
       <w:proofErr w:type="spellStart"/>
-      <w:proofErr w:type="gramStart"/>
       <w:r>
         <w:t>slowCallRateThreshold</w:t>
       </w:r>
       <w:proofErr w:type="spellEnd"/>
-      <w:proofErr w:type="gramEnd"/>
       <w:r>
         <w:t xml:space="preserve">: 90 #Yavaş </w:t>
       </w:r>
@@ -10473,12 +10199,10 @@
         <w:t xml:space="preserve">        </w:t>
       </w:r>
       <w:proofErr w:type="spellStart"/>
-      <w:proofErr w:type="gramStart"/>
       <w:r>
         <w:t>registerHealthIndicator</w:t>
       </w:r>
       <w:proofErr w:type="spellEnd"/>
-      <w:proofErr w:type="gramEnd"/>
       <w:r>
         <w:t xml:space="preserve">: </w:t>
       </w:r>
@@ -10500,12 +10224,10 @@
         <w:t xml:space="preserve">      </w:t>
       </w:r>
       <w:proofErr w:type="spellStart"/>
-      <w:proofErr w:type="gramStart"/>
       <w:r>
         <w:t>fallbackParticipant</w:t>
       </w:r>
       <w:proofErr w:type="spellEnd"/>
-      <w:proofErr w:type="gramEnd"/>
       <w:r>
         <w:t>:</w:t>
       </w:r>
@@ -10521,12 +10243,10 @@
         <w:t xml:space="preserve">        </w:t>
       </w:r>
       <w:proofErr w:type="spellStart"/>
-      <w:proofErr w:type="gramStart"/>
       <w:r>
         <w:t>slidingWindowType</w:t>
       </w:r>
       <w:proofErr w:type="spellEnd"/>
-      <w:proofErr w:type="gramEnd"/>
       <w:r>
         <w:t xml:space="preserve">: COUNT_BASED #Kayıt altına alınan data kıstası. Saniye </w:t>
       </w:r>
@@ -10550,12 +10270,10 @@
         <w:t xml:space="preserve">        </w:t>
       </w:r>
       <w:proofErr w:type="spellStart"/>
-      <w:proofErr w:type="gramStart"/>
       <w:r>
         <w:t>slidingWindowSize</w:t>
       </w:r>
       <w:proofErr w:type="spellEnd"/>
-      <w:proofErr w:type="gramEnd"/>
       <w:r>
         <w:t>: 100 #Son x datanın dikkate alınmasını sağlar.</w:t>
       </w:r>
@@ -10571,12 +10289,10 @@
         <w:t xml:space="preserve">        </w:t>
       </w:r>
       <w:proofErr w:type="spellStart"/>
-      <w:proofErr w:type="gramStart"/>
       <w:r>
         <w:t>minimumNumberOfCalls</w:t>
       </w:r>
       <w:proofErr w:type="spellEnd"/>
-      <w:proofErr w:type="gramEnd"/>
       <w:r>
         <w:t>: 50 #Asgari kayıt sayısını belirler. Bu kayıt sayısından sonra algoritmalar çalışacaktır.</w:t>
       </w:r>
@@ -10592,12 +10308,10 @@
         <w:t xml:space="preserve">        </w:t>
       </w:r>
       <w:proofErr w:type="spellStart"/>
-      <w:proofErr w:type="gramStart"/>
       <w:r>
         <w:t>permittedNumberOfCallsInHalfOpenState</w:t>
       </w:r>
       <w:proofErr w:type="spellEnd"/>
-      <w:proofErr w:type="gramEnd"/>
       <w:r>
         <w:t xml:space="preserve">: 20 #Sigora yarı açıkken yapılacak </w:t>
       </w:r>
@@ -10621,12 +10335,10 @@
         <w:t xml:space="preserve">        </w:t>
       </w:r>
       <w:proofErr w:type="spellStart"/>
-      <w:proofErr w:type="gramStart"/>
       <w:r>
         <w:t>automaticTransitionFromOpenToHalfOpenEnabled</w:t>
       </w:r>
       <w:proofErr w:type="spellEnd"/>
-      <w:proofErr w:type="gramEnd"/>
       <w:r>
         <w:t xml:space="preserve">: </w:t>
       </w:r>
@@ -10666,12 +10378,10 @@
         <w:t xml:space="preserve">        </w:t>
       </w:r>
       <w:proofErr w:type="spellStart"/>
-      <w:proofErr w:type="gramStart"/>
       <w:r>
         <w:t>failureRateThreshold</w:t>
       </w:r>
       <w:proofErr w:type="spellEnd"/>
-      <w:proofErr w:type="gramEnd"/>
       <w:r>
         <w:t>: 50 #% cinsinden ne kadar bir fail oranı olursa sigorta açık konuma gelecek bilgisi girilir.</w:t>
       </w:r>
@@ -10687,12 +10397,10 @@
         <w:t xml:space="preserve">        </w:t>
       </w:r>
       <w:proofErr w:type="spellStart"/>
-      <w:proofErr w:type="gramStart"/>
       <w:r>
         <w:t>waitDurationInOpenState</w:t>
       </w:r>
       <w:proofErr w:type="spellEnd"/>
-      <w:proofErr w:type="gramEnd"/>
       <w:r>
         <w:t>: 10s #Açık olan devre saniye sonra yarı açık hal gelecektir.</w:t>
       </w:r>
@@ -10708,12 +10416,10 @@
         <w:t xml:space="preserve">        </w:t>
       </w:r>
       <w:proofErr w:type="spellStart"/>
-      <w:proofErr w:type="gramStart"/>
       <w:r>
         <w:t>slowCallDurationThreshold</w:t>
       </w:r>
       <w:proofErr w:type="spellEnd"/>
-      <w:proofErr w:type="gramEnd"/>
       <w:r>
         <w:t xml:space="preserve">: 10s #Saniye üzerinde dönen </w:t>
       </w:r>
@@ -10737,12 +10443,10 @@
         <w:t xml:space="preserve">        </w:t>
       </w:r>
       <w:proofErr w:type="spellStart"/>
-      <w:proofErr w:type="gramStart"/>
       <w:r>
         <w:t>slowCallRateThreshold</w:t>
       </w:r>
       <w:proofErr w:type="spellEnd"/>
-      <w:proofErr w:type="gramEnd"/>
       <w:r>
         <w:t xml:space="preserve">: 90 #Yavaş </w:t>
       </w:r>
@@ -10774,12 +10478,10 @@
         <w:t xml:space="preserve">        </w:t>
       </w:r>
       <w:proofErr w:type="spellStart"/>
-      <w:proofErr w:type="gramStart"/>
       <w:r>
         <w:t>registerHealthIndicator</w:t>
       </w:r>
       <w:proofErr w:type="spellEnd"/>
-      <w:proofErr w:type="gramEnd"/>
       <w:r>
         <w:t xml:space="preserve">: </w:t>
       </w:r>
@@ -10800,12 +10502,10 @@
         <w:t xml:space="preserve">  </w:t>
       </w:r>
       <w:proofErr w:type="spellStart"/>
-      <w:proofErr w:type="gramStart"/>
       <w:r>
         <w:t>timelimiter</w:t>
       </w:r>
       <w:proofErr w:type="spellEnd"/>
-      <w:proofErr w:type="gramEnd"/>
       <w:r>
         <w:t>:</w:t>
       </w:r>
@@ -10821,12 +10521,10 @@
         <w:t xml:space="preserve">    </w:t>
       </w:r>
       <w:proofErr w:type="spellStart"/>
-      <w:proofErr w:type="gramStart"/>
       <w:r>
         <w:t>instances</w:t>
       </w:r>
       <w:proofErr w:type="spellEnd"/>
-      <w:proofErr w:type="gramEnd"/>
       <w:r>
         <w:t>:</w:t>
       </w:r>
@@ -10842,12 +10540,10 @@
         <w:t xml:space="preserve">      </w:t>
       </w:r>
       <w:proofErr w:type="spellStart"/>
-      <w:proofErr w:type="gramStart"/>
       <w:r>
         <w:t>fallbackAuth</w:t>
       </w:r>
       <w:proofErr w:type="spellEnd"/>
-      <w:proofErr w:type="gramEnd"/>
       <w:r>
         <w:t>:</w:t>
       </w:r>
@@ -10863,12 +10559,10 @@
         <w:t xml:space="preserve">        </w:t>
       </w:r>
       <w:proofErr w:type="spellStart"/>
-      <w:proofErr w:type="gramStart"/>
       <w:r>
         <w:t>timeoutDuration</w:t>
       </w:r>
       <w:proofErr w:type="spellEnd"/>
-      <w:proofErr w:type="gramEnd"/>
       <w:r>
         <w:t>: 20s #Request kaç saniye sonra time-</w:t>
       </w:r>
@@ -10916,12 +10610,10 @@
         <w:t xml:space="preserve">      </w:t>
       </w:r>
       <w:proofErr w:type="spellStart"/>
-      <w:proofErr w:type="gramStart"/>
       <w:r>
         <w:t>fallbackUser</w:t>
       </w:r>
       <w:proofErr w:type="spellEnd"/>
-      <w:proofErr w:type="gramEnd"/>
       <w:r>
         <w:t>:</w:t>
       </w:r>
@@ -10937,12 +10629,10 @@
         <w:t xml:space="preserve">        </w:t>
       </w:r>
       <w:proofErr w:type="spellStart"/>
-      <w:proofErr w:type="gramStart"/>
       <w:r>
         <w:t>timeoutDuration</w:t>
       </w:r>
       <w:proofErr w:type="spellEnd"/>
-      <w:proofErr w:type="gramEnd"/>
       <w:r>
         <w:t>: 20s</w:t>
       </w:r>
@@ -10958,12 +10648,10 @@
         <w:t xml:space="preserve">      </w:t>
       </w:r>
       <w:proofErr w:type="spellStart"/>
-      <w:proofErr w:type="gramStart"/>
       <w:r>
         <w:t>fallbackEvent</w:t>
       </w:r>
       <w:proofErr w:type="spellEnd"/>
-      <w:proofErr w:type="gramEnd"/>
       <w:r>
         <w:t>:</w:t>
       </w:r>
@@ -10979,12 +10667,10 @@
         <w:t xml:space="preserve">        </w:t>
       </w:r>
       <w:proofErr w:type="spellStart"/>
-      <w:proofErr w:type="gramStart"/>
       <w:r>
         <w:t>timeoutDuration</w:t>
       </w:r>
       <w:proofErr w:type="spellEnd"/>
-      <w:proofErr w:type="gramEnd"/>
       <w:r>
         <w:t>: 20s</w:t>
       </w:r>
@@ -11000,12 +10686,10 @@
         <w:t xml:space="preserve">      </w:t>
       </w:r>
       <w:proofErr w:type="spellStart"/>
-      <w:proofErr w:type="gramStart"/>
       <w:r>
         <w:t>fallbackComment</w:t>
       </w:r>
       <w:proofErr w:type="spellEnd"/>
-      <w:proofErr w:type="gramEnd"/>
       <w:r>
         <w:t>:</w:t>
       </w:r>
@@ -11021,12 +10705,10 @@
         <w:t xml:space="preserve">        </w:t>
       </w:r>
       <w:proofErr w:type="spellStart"/>
-      <w:proofErr w:type="gramStart"/>
       <w:r>
         <w:t>timeoutDuration</w:t>
       </w:r>
       <w:proofErr w:type="spellEnd"/>
-      <w:proofErr w:type="gramEnd"/>
       <w:r>
         <w:t>: 20s</w:t>
       </w:r>
@@ -11042,12 +10724,10 @@
         <w:t xml:space="preserve">      </w:t>
       </w:r>
       <w:proofErr w:type="spellStart"/>
-      <w:proofErr w:type="gramStart"/>
       <w:r>
         <w:t>fallbackParticipant</w:t>
       </w:r>
       <w:proofErr w:type="spellEnd"/>
-      <w:proofErr w:type="gramEnd"/>
       <w:r>
         <w:t>:</w:t>
       </w:r>
@@ -11063,12 +10743,10 @@
         <w:t xml:space="preserve">        </w:t>
       </w:r>
       <w:proofErr w:type="spellStart"/>
-      <w:proofErr w:type="gramStart"/>
       <w:r>
         <w:t>timeoutDuration</w:t>
       </w:r>
       <w:proofErr w:type="spellEnd"/>
-      <w:proofErr w:type="gramEnd"/>
       <w:r>
         <w:t>: 20s</w:t>
       </w:r>
@@ -11081,12 +10759,10 @@
         </w:rPr>
       </w:pPr>
       <w:proofErr w:type="spellStart"/>
-      <w:proofErr w:type="gramStart"/>
       <w:r>
         <w:t>eureka</w:t>
       </w:r>
       <w:proofErr w:type="spellEnd"/>
-      <w:proofErr w:type="gramEnd"/>
       <w:r>
         <w:t>:</w:t>
       </w:r>
@@ -11102,12 +10778,10 @@
         <w:t xml:space="preserve">  </w:t>
       </w:r>
       <w:proofErr w:type="spellStart"/>
-      <w:proofErr w:type="gramStart"/>
       <w:r>
         <w:t>client</w:t>
       </w:r>
       <w:proofErr w:type="spellEnd"/>
-      <w:proofErr w:type="gramEnd"/>
       <w:r>
         <w:t>:</w:t>
       </w:r>
@@ -11123,12 +10797,10 @@
         <w:t xml:space="preserve">    </w:t>
       </w:r>
       <w:proofErr w:type="spellStart"/>
-      <w:proofErr w:type="gramStart"/>
       <w:r>
         <w:t>registerWithEureka</w:t>
       </w:r>
       <w:proofErr w:type="spellEnd"/>
-      <w:proofErr w:type="gramEnd"/>
       <w:r>
         <w:t xml:space="preserve">: </w:t>
       </w:r>
@@ -11149,12 +10821,10 @@
         <w:t xml:space="preserve">    </w:t>
       </w:r>
       <w:proofErr w:type="spellStart"/>
-      <w:proofErr w:type="gramStart"/>
       <w:r>
         <w:t>fetchRegistry</w:t>
       </w:r>
       <w:proofErr w:type="spellEnd"/>
-      <w:proofErr w:type="gramEnd"/>
       <w:r>
         <w:t xml:space="preserve">: </w:t>
       </w:r>
@@ -11175,12 +10845,10 @@
         <w:t xml:space="preserve">    </w:t>
       </w:r>
       <w:proofErr w:type="spellStart"/>
-      <w:proofErr w:type="gramStart"/>
       <w:r>
         <w:t>registryFetchIntervalSeconds</w:t>
       </w:r>
       <w:proofErr w:type="spellEnd"/>
-      <w:proofErr w:type="gramEnd"/>
       <w:r>
         <w:t>: 5</w:t>
       </w:r>
@@ -11196,12 +10864,10 @@
         <w:t xml:space="preserve">    </w:t>
       </w:r>
       <w:proofErr w:type="spellStart"/>
-      <w:proofErr w:type="gramStart"/>
       <w:r>
         <w:t>serviceUrl</w:t>
       </w:r>
       <w:proofErr w:type="spellEnd"/>
-      <w:proofErr w:type="gramEnd"/>
       <w:r>
         <w:t>:</w:t>
       </w:r>
@@ -11217,12 +10883,10 @@
         <w:t xml:space="preserve">      </w:t>
       </w:r>
       <w:proofErr w:type="spellStart"/>
-      <w:proofErr w:type="gramStart"/>
       <w:r>
         <w:t>defaultZone</w:t>
       </w:r>
       <w:proofErr w:type="spellEnd"/>
-      <w:proofErr w:type="gramEnd"/>
       <w:r>
         <w:t>: http://${eurakaUsername}:${eurakaPassword}@${eurakaIP}</w:t>
       </w:r>
@@ -11238,12 +10902,10 @@
         <w:t xml:space="preserve">    </w:t>
       </w:r>
       <w:proofErr w:type="spellStart"/>
-      <w:proofErr w:type="gramStart"/>
       <w:r>
         <w:t>healthcheck</w:t>
       </w:r>
       <w:proofErr w:type="spellEnd"/>
-      <w:proofErr w:type="gramEnd"/>
       <w:r>
         <w:t>:</w:t>
       </w:r>
@@ -11259,12 +10921,10 @@
         <w:t xml:space="preserve">      </w:t>
       </w:r>
       <w:proofErr w:type="spellStart"/>
-      <w:proofErr w:type="gramStart"/>
       <w:r>
         <w:t>enabled</w:t>
       </w:r>
       <w:proofErr w:type="spellEnd"/>
-      <w:proofErr w:type="gramEnd"/>
       <w:r>
         <w:t xml:space="preserve">: </w:t>
       </w:r>
@@ -11282,12 +10942,10 @@
         </w:rPr>
       </w:pPr>
       <w:proofErr w:type="spellStart"/>
-      <w:proofErr w:type="gramStart"/>
       <w:r>
         <w:t>management</w:t>
       </w:r>
       <w:proofErr w:type="spellEnd"/>
-      <w:proofErr w:type="gramEnd"/>
       <w:r>
         <w:t>:</w:t>
       </w:r>
@@ -11303,12 +10961,10 @@
         <w:t xml:space="preserve">  </w:t>
       </w:r>
       <w:proofErr w:type="spellStart"/>
-      <w:proofErr w:type="gramStart"/>
       <w:r>
         <w:t>endpoints</w:t>
       </w:r>
       <w:proofErr w:type="spellEnd"/>
-      <w:proofErr w:type="gramEnd"/>
       <w:r>
         <w:t>:</w:t>
       </w:r>
@@ -11321,13 +10977,24 @@
         </w:rPr>
       </w:pPr>
       <w:r>
-        <w:t xml:space="preserve">    </w:t>
-      </w:r>
-      <w:proofErr w:type="gramStart"/>
-      <w:r>
-        <w:t>web</w:t>
-      </w:r>
-      <w:proofErr w:type="gramEnd"/>
+        <w:t xml:space="preserve">    web:</w:t>
+      </w:r>
+    </w:p>
+    <w:p>
+      <w:pPr>
+        <w:pStyle w:val="AralkYok"/>
+        <w:rPr>
+          <w:color w:val="000000"/>
+        </w:rPr>
+      </w:pPr>
+      <w:r>
+        <w:t xml:space="preserve">      </w:t>
+      </w:r>
+      <w:proofErr w:type="spellStart"/>
+      <w:r>
+        <w:t>exposure</w:t>
+      </w:r>
+      <w:proofErr w:type="spellEnd"/>
       <w:r>
         <w:t>:</w:t>
       </w:r>
@@ -11340,15 +11007,29 @@
         </w:rPr>
       </w:pPr>
       <w:r>
-        <w:t xml:space="preserve">      </w:t>
-      </w:r>
-      <w:proofErr w:type="spellStart"/>
-      <w:proofErr w:type="gramStart"/>
-      <w:r>
-        <w:t>exposure</w:t>
-      </w:r>
-      <w:proofErr w:type="spellEnd"/>
-      <w:proofErr w:type="gramEnd"/>
+        <w:t xml:space="preserve">        </w:t>
+      </w:r>
+      <w:proofErr w:type="spellStart"/>
+      <w:r>
+        <w:t>include</w:t>
+      </w:r>
+      <w:proofErr w:type="spellEnd"/>
+      <w:r>
+        <w:t>: "*"</w:t>
+      </w:r>
+    </w:p>
+    <w:p>
+      <w:pPr>
+        <w:pStyle w:val="AralkYok"/>
+        <w:rPr>
+          <w:color w:val="000000"/>
+        </w:rPr>
+      </w:pPr>
+      <w:proofErr w:type="spellStart"/>
+      <w:r>
+        <w:t>logging</w:t>
+      </w:r>
+      <w:proofErr w:type="spellEnd"/>
       <w:r>
         <w:t>:</w:t>
       </w:r>
@@ -11361,54 +11042,13 @@
         </w:rPr>
       </w:pPr>
       <w:r>
-        <w:t xml:space="preserve">        </w:t>
-      </w:r>
-      <w:proofErr w:type="spellStart"/>
-      <w:proofErr w:type="gramStart"/>
-      <w:r>
-        <w:t>include</w:t>
-      </w:r>
-      <w:proofErr w:type="spellEnd"/>
-      <w:proofErr w:type="gramEnd"/>
-      <w:r>
-        <w:t>: "*"</w:t>
-      </w:r>
-    </w:p>
-    <w:p>
-      <w:pPr>
-        <w:pStyle w:val="AralkYok"/>
-        <w:rPr>
-          <w:color w:val="000000"/>
-        </w:rPr>
-      </w:pPr>
-      <w:proofErr w:type="spellStart"/>
-      <w:proofErr w:type="gramStart"/>
-      <w:r>
-        <w:t>logging</w:t>
-      </w:r>
-      <w:proofErr w:type="spellEnd"/>
-      <w:proofErr w:type="gramEnd"/>
-      <w:r>
-        <w:t>:</w:t>
-      </w:r>
-    </w:p>
-    <w:p>
-      <w:pPr>
-        <w:pStyle w:val="AralkYok"/>
-        <w:rPr>
-          <w:color w:val="000000"/>
-        </w:rPr>
-      </w:pPr>
-      <w:r>
         <w:t xml:space="preserve">  </w:t>
       </w:r>
       <w:proofErr w:type="spellStart"/>
-      <w:proofErr w:type="gramStart"/>
       <w:r>
         <w:t>config</w:t>
       </w:r>
       <w:proofErr w:type="spellEnd"/>
-      <w:proofErr w:type="gramEnd"/>
       <w:r>
         <w:t>: ${</w:t>
       </w:r>
@@ -11444,15 +11084,7 @@
       </w:r>
       <w:proofErr w:type="spellEnd"/>
       <w:r>
-        <w:t xml:space="preserve"> </w:t>
-      </w:r>
-      <w:proofErr w:type="gramStart"/>
-      <w:r>
-        <w:t>İle</w:t>
-      </w:r>
-      <w:proofErr w:type="gramEnd"/>
-      <w:r>
-        <w:t xml:space="preserve"> ilgili:</w:t>
+        <w:t xml:space="preserve"> İle ilgili:</w:t>
       </w:r>
     </w:p>
     <w:p>
@@ -11530,27 +11162,13 @@
         <w:rPr>
           <w:color w:val="BBB529"/>
         </w:rPr>
-        <w:t>@</w:t>
-      </w:r>
-      <w:proofErr w:type="gramStart"/>
-      <w:r>
-        <w:rPr>
-          <w:color w:val="BBB529"/>
-        </w:rPr>
-        <w:t>FeignClient</w:t>
-      </w:r>
-      <w:r>
-        <w:rPr>
-          <w:color w:val="A9B7C6"/>
-        </w:rPr>
-        <w:t>(</w:t>
-      </w:r>
-      <w:proofErr w:type="gramEnd"/>
-      <w:r>
-        <w:rPr>
-          <w:color w:val="A9B7C6"/>
-        </w:rPr>
-        <w:t xml:space="preserve">value = </w:t>
+        <w:t>@FeignClient</w:t>
+      </w:r>
+      <w:r>
+        <w:rPr>
+          <w:color w:val="A9B7C6"/>
+        </w:rPr>
+        <w:t xml:space="preserve">(value = </w:t>
       </w:r>
       <w:proofErr w:type="spellStart"/>
       <w:r>
@@ -12565,15 +12183,7 @@
       </w:r>
       <w:proofErr w:type="spellEnd"/>
       <w:r>
-        <w:t xml:space="preserve"> </w:t>
-      </w:r>
-      <w:proofErr w:type="spellStart"/>
-      <w:r>
-        <w:t>new</w:t>
-      </w:r>
-      <w:proofErr w:type="spellEnd"/>
-      <w:r>
-        <w:t xml:space="preserve"> </w:t>
+        <w:t xml:space="preserve"> new </w:t>
       </w:r>
       <w:proofErr w:type="spellStart"/>
       <w:r>
@@ -12659,27 +12269,13 @@
         <w:rPr>
           <w:color w:val="BBB529"/>
         </w:rPr>
-        <w:t>@</w:t>
-      </w:r>
-      <w:proofErr w:type="gramStart"/>
-      <w:r>
-        <w:rPr>
-          <w:color w:val="BBB529"/>
-        </w:rPr>
-        <w:t>Target</w:t>
-      </w:r>
-      <w:r>
-        <w:rPr>
-          <w:color w:val="A9B7C6"/>
-        </w:rPr>
-        <w:t>(</w:t>
-      </w:r>
-      <w:proofErr w:type="gramEnd"/>
-      <w:r>
-        <w:rPr>
-          <w:color w:val="A9B7C6"/>
-        </w:rPr>
-        <w:t>ElementType.</w:t>
+        <w:t>@Target</w:t>
+      </w:r>
+      <w:r>
+        <w:rPr>
+          <w:color w:val="A9B7C6"/>
+        </w:rPr>
+        <w:t>(ElementType.</w:t>
       </w:r>
       <w:r>
         <w:rPr>
@@ -14629,12 +14225,10 @@
         <w:t xml:space="preserve"> çalışır. (</w:t>
       </w:r>
       <w:proofErr w:type="spellStart"/>
-      <w:proofErr w:type="gramStart"/>
       <w:r>
         <w:t>finally</w:t>
       </w:r>
       <w:proofErr w:type="spellEnd"/>
-      <w:proofErr w:type="gramEnd"/>
       <w:r>
         <w:t>)</w:t>
       </w:r>
@@ -14670,6 +14264,213 @@
           <w:shd w:val="clear" w:color="auto" w:fill="FFFFFF"/>
         </w:rPr>
         <w:t>.</w:t>
+      </w:r>
+    </w:p>
+    <w:p>
+      <w:r>
+        <w:tab/>
+      </w:r>
+    </w:p>
+    <w:p>
+      <w:pPr>
+        <w:pStyle w:val="ListeParagraf"/>
+        <w:numPr>
+          <w:ilvl w:val="0"/>
+          <w:numId w:val="2"/>
+        </w:numPr>
+      </w:pPr>
+      <w:proofErr w:type="spellStart"/>
+      <w:r>
+        <w:t>hasCode</w:t>
+      </w:r>
+      <w:proofErr w:type="spellEnd"/>
+      <w:r>
+        <w:t xml:space="preserve"> - == - </w:t>
+      </w:r>
+      <w:proofErr w:type="spellStart"/>
+      <w:r>
+        <w:t>equals</w:t>
+      </w:r>
+      <w:proofErr w:type="spellEnd"/>
+      <w:r>
+        <w:t>()</w:t>
+      </w:r>
+    </w:p>
+    <w:p>
+      <w:pPr>
+        <w:pStyle w:val="ListeParagraf"/>
+      </w:pPr>
+    </w:p>
+    <w:p>
+      <w:pPr>
+        <w:pStyle w:val="ListeParagraf"/>
+      </w:pPr>
+      <w:proofErr w:type="spellStart"/>
+      <w:r>
+        <w:t>hasCode</w:t>
+      </w:r>
+      <w:proofErr w:type="spellEnd"/>
+      <w:r>
+        <w:t xml:space="preserve"> -&gt; objenin </w:t>
+      </w:r>
+      <w:proofErr w:type="spellStart"/>
+      <w:r>
+        <w:t>heap’te</w:t>
+      </w:r>
+      <w:proofErr w:type="spellEnd"/>
+      <w:r>
+        <w:t xml:space="preserve"> tutulan adresine göre oluşturulan </w:t>
+      </w:r>
+      <w:proofErr w:type="spellStart"/>
+      <w:r>
+        <w:t>code</w:t>
+      </w:r>
+      <w:proofErr w:type="spellEnd"/>
+      <w:r>
+        <w:t>.</w:t>
+      </w:r>
+    </w:p>
+    <w:p>
+      <w:pPr>
+        <w:pStyle w:val="ListeParagraf"/>
+      </w:pPr>
+    </w:p>
+    <w:p>
+      <w:pPr>
+        <w:pStyle w:val="ListeParagraf"/>
+      </w:pPr>
+      <w:r>
+        <w:t xml:space="preserve">== -&gt; objelerin </w:t>
+      </w:r>
+      <w:proofErr w:type="spellStart"/>
+      <w:r>
+        <w:t>heap’teki</w:t>
+      </w:r>
+      <w:proofErr w:type="spellEnd"/>
+      <w:r>
+        <w:t xml:space="preserve"> adreslerini kıyaslar.</w:t>
+      </w:r>
+    </w:p>
+    <w:p>
+      <w:pPr>
+        <w:pStyle w:val="ListeParagraf"/>
+      </w:pPr>
+    </w:p>
+    <w:p>
+      <w:pPr>
+        <w:pStyle w:val="ListeParagraf"/>
+      </w:pPr>
+      <w:proofErr w:type="spellStart"/>
+      <w:r>
+        <w:t>Equals</w:t>
+      </w:r>
+      <w:proofErr w:type="spellEnd"/>
+      <w:r>
+        <w:t xml:space="preserve">() -&gt; Object sınıfı için </w:t>
+      </w:r>
+      <w:proofErr w:type="spellStart"/>
+      <w:r>
+        <w:t>default</w:t>
+      </w:r>
+      <w:proofErr w:type="spellEnd"/>
+      <w:r>
+        <w:t xml:space="preserve"> == ile aynı çalışır ancak </w:t>
+      </w:r>
+      <w:proofErr w:type="spellStart"/>
+      <w:r>
+        <w:t>override</w:t>
+      </w:r>
+      <w:proofErr w:type="spellEnd"/>
+      <w:r>
+        <w:t xml:space="preserve"> edilerek </w:t>
+      </w:r>
+      <w:proofErr w:type="spellStart"/>
+      <w:r>
+        <w:t>class’ların</w:t>
+      </w:r>
+      <w:proofErr w:type="spellEnd"/>
+      <w:r>
+        <w:t xml:space="preserve"> içeriğinde ki </w:t>
+      </w:r>
+      <w:proofErr w:type="spellStart"/>
+      <w:r>
+        <w:t>field’lar</w:t>
+      </w:r>
+      <w:proofErr w:type="spellEnd"/>
+      <w:r>
+        <w:t xml:space="preserve"> kıyaslanabilir. </w:t>
+      </w:r>
+      <w:proofErr w:type="spellStart"/>
+      <w:r>
+        <w:t>Equals’ı</w:t>
+      </w:r>
+      <w:proofErr w:type="spellEnd"/>
+      <w:r>
+        <w:t xml:space="preserve"> </w:t>
+      </w:r>
+      <w:proofErr w:type="spellStart"/>
+      <w:r>
+        <w:t>true</w:t>
+      </w:r>
+      <w:proofErr w:type="spellEnd"/>
+      <w:r>
+        <w:t xml:space="preserve"> dönen nesnelerin </w:t>
+      </w:r>
+      <w:proofErr w:type="spellStart"/>
+      <w:r>
+        <w:t>hashCode’u</w:t>
+      </w:r>
+      <w:proofErr w:type="spellEnd"/>
+      <w:r>
+        <w:t xml:space="preserve"> aynı olmalıdır! </w:t>
+      </w:r>
+      <w:proofErr w:type="spellStart"/>
+      <w:r>
+        <w:t>Equals</w:t>
+      </w:r>
+      <w:proofErr w:type="spellEnd"/>
+      <w:r>
+        <w:t xml:space="preserve"> </w:t>
+      </w:r>
+      <w:proofErr w:type="spellStart"/>
+      <w:r>
+        <w:t>false</w:t>
+      </w:r>
+      <w:proofErr w:type="spellEnd"/>
+      <w:r>
+        <w:t xml:space="preserve"> olanların </w:t>
+      </w:r>
+      <w:proofErr w:type="spellStart"/>
+      <w:r>
+        <w:t>hasCode’u</w:t>
+      </w:r>
+      <w:proofErr w:type="spellEnd"/>
+      <w:r>
+        <w:t xml:space="preserve"> aynı olabilir ancak </w:t>
+      </w:r>
+      <w:proofErr w:type="spellStart"/>
+      <w:r>
+        <w:t>hasp</w:t>
+      </w:r>
+      <w:proofErr w:type="spellEnd"/>
+      <w:r>
+        <w:t xml:space="preserve"> </w:t>
+      </w:r>
+      <w:proofErr w:type="spellStart"/>
+      <w:r>
+        <w:t>map</w:t>
+      </w:r>
+      <w:proofErr w:type="spellEnd"/>
+      <w:r>
+        <w:t xml:space="preserve"> gibi </w:t>
+      </w:r>
+      <w:proofErr w:type="spellStart"/>
+      <w:r>
+        <w:t>collectionslar</w:t>
+      </w:r>
+      <w:proofErr w:type="spellEnd"/>
+      <w:r>
+        <w:t xml:space="preserve"> için farklı olmalıdır.</w:t>
       </w:r>
     </w:p>
     <w:p>
@@ -14805,7 +14606,7 @@
   <w:abstractNum w:abstractNumId="1" w15:restartNumberingAfterBreak="0">
     <w:nsid w:val="77E84D04"/>
     <w:multiLevelType w:val="hybridMultilevel"/>
-    <w:tmpl w:val="603C5814"/>
+    <w:tmpl w:val="A276F506"/>
     <w:lvl w:ilvl="0" w:tplc="041F000F">
       <w:start w:val="1"/>
       <w:numFmt w:val="decimal"/>
@@ -15316,6 +15117,7 @@
   <w:style w:type="character" w:default="1" w:styleId="VarsaylanParagrafYazTipi">
     <w:name w:val="Default Paragraph Font"/>
     <w:uiPriority w:val="1"/>
+    <w:semiHidden/>
     <w:unhideWhenUsed/>
   </w:style>
   <w:style w:type="table" w:default="1" w:styleId="NormalTablo">

</xml_diff>